<commit_message>
Updated for Hastings role
</commit_message>
<xml_diff>
--- a/projects/cv/Daniel_Nelmes-Love_Letter.docx
+++ b/projects/cv/Daniel_Nelmes-Love_Letter.docx
@@ -14,61 +14,91 @@
         <w:ind w:right="-387"/>
         <w:rPr>
           <w:rFonts w:ascii="Arial" w:hAnsi="Arial" w:cs="Arial"/>
-          <w:color w:val="231F20"/>
-          <w:sz w:val="22"/>
-          <w:szCs w:val="22"/>
-          <w:lang w:val="en-US"/>
-        </w:rPr>
-      </w:pPr>
-      <w:r>
-        <w:rPr>
-          <w:rFonts w:ascii="Arial" w:hAnsi="Arial" w:cs="Arial"/>
-          <w:color w:val="231F20"/>
-          <w:sz w:val="22"/>
-          <w:szCs w:val="22"/>
-          <w:lang w:val="en-US"/>
-        </w:rPr>
-        <w:t xml:space="preserve">BNZ </w:t>
-      </w:r>
-      <w:r>
-        <w:rPr>
-          <w:rFonts w:ascii="Arial" w:hAnsi="Arial" w:cs="Arial"/>
-          <w:color w:val="231F20"/>
+          <w:sz w:val="22"/>
+          <w:szCs w:val="22"/>
+          <w:lang w:val="en-US"/>
+        </w:rPr>
+      </w:pPr>
+      <w:r>
+        <w:rPr>
+          <w:rFonts w:ascii="Arial" w:hAnsi="Arial" w:cs="Arial"/>
+          <w:sz w:val="22"/>
+          <w:szCs w:val="22"/>
+          <w:lang w:val="en-US"/>
+        </w:rPr>
+        <w:t xml:space="preserve">To whom it may </w:t>
+      </w:r>
+      <w:proofErr w:type="gramStart"/>
+      <w:r>
+        <w:rPr>
+          <w:rFonts w:ascii="Arial" w:hAnsi="Arial" w:cs="Arial"/>
+          <w:sz w:val="22"/>
+          <w:szCs w:val="22"/>
+          <w:lang w:val="en-US"/>
+        </w:rPr>
+        <w:t>c</w:t>
+      </w:r>
+      <w:r>
+        <w:rPr>
+          <w:rFonts w:ascii="Arial" w:hAnsi="Arial" w:cs="Arial"/>
+          <w:sz w:val="22"/>
+          <w:szCs w:val="22"/>
+          <w:lang w:val="en-US"/>
+        </w:rPr>
+        <w:t>oncern:</w:t>
+      </w:r>
+      <w:proofErr w:type="gramEnd"/>
+      <w:r>
+        <w:rPr>
+          <w:rFonts w:ascii="Arial" w:hAnsi="Arial" w:cs="Arial"/>
           <w:sz w:val="22"/>
           <w:szCs w:val="22"/>
           <w:lang w:val="en-US"/>
         </w:rPr>
         <w:tab/>
-        <w:t xml:space="preserve">23 </w:t>
-      </w:r>
-      <w:proofErr w:type="gramStart"/>
-      <w:r>
-        <w:rPr>
-          <w:rFonts w:ascii="Arial" w:hAnsi="Arial" w:cs="Arial"/>
-          <w:color w:val="231F20"/>
-          <w:sz w:val="22"/>
-          <w:szCs w:val="22"/>
-          <w:lang w:val="en-US"/>
-        </w:rPr>
-        <w:t>March,</w:t>
-      </w:r>
-      <w:proofErr w:type="gramEnd"/>
-      <w:r>
-        <w:rPr>
-          <w:rFonts w:ascii="Arial" w:hAnsi="Arial" w:cs="Arial"/>
-          <w:color w:val="231F20"/>
-          <w:sz w:val="22"/>
-          <w:szCs w:val="22"/>
-          <w:lang w:val="en-US"/>
-        </w:rPr>
-        <w:t xml:space="preserve"> 2018</w:t>
+      </w:r>
+      <w:r>
+        <w:rPr>
+          <w:rFonts w:ascii="Arial" w:hAnsi="Arial" w:cs="Arial"/>
+          <w:sz w:val="22"/>
+          <w:szCs w:val="22"/>
+          <w:lang w:val="en-US"/>
+        </w:rPr>
+        <w:t>21</w:t>
+      </w:r>
+      <w:r>
+        <w:rPr>
+          <w:rFonts w:ascii="Arial" w:hAnsi="Arial" w:cs="Arial"/>
+          <w:sz w:val="22"/>
+          <w:szCs w:val="22"/>
+          <w:lang w:val="en-US"/>
+        </w:rPr>
+        <w:t xml:space="preserve"> </w:t>
+      </w:r>
+      <w:r>
+        <w:rPr>
+          <w:rFonts w:ascii="Arial" w:hAnsi="Arial" w:cs="Arial"/>
+          <w:sz w:val="22"/>
+          <w:szCs w:val="22"/>
+          <w:lang w:val="en-US"/>
+        </w:rPr>
+        <w:t>June</w:t>
+      </w:r>
+      <w:r>
+        <w:rPr>
+          <w:rFonts w:ascii="Arial" w:hAnsi="Arial" w:cs="Arial"/>
+          <w:sz w:val="22"/>
+          <w:szCs w:val="22"/>
+          <w:lang w:val="en-US"/>
+        </w:rPr>
+        <w:t>, 2018</w:t>
       </w:r>
     </w:p>
     <w:p>
       <w:pPr>
         <w:widowControl w:val="0"/>
         <w:tabs>
-          <w:tab w:val="right" w:pos="8190"/>
+          <w:tab w:val="right" w:pos="8370"/>
         </w:tabs>
         <w:autoSpaceDE w:val="0"/>
         <w:autoSpaceDN w:val="0"/>
@@ -76,148 +106,13 @@
         <w:ind w:right="-387"/>
         <w:rPr>
           <w:rFonts w:ascii="Arial" w:hAnsi="Arial" w:cs="Arial"/>
-          <w:color w:val="231F20"/>
-          <w:sz w:val="22"/>
-          <w:szCs w:val="22"/>
-          <w:lang w:val="en-US"/>
-        </w:rPr>
-      </w:pPr>
-      <w:r>
-        <w:rPr>
-          <w:rFonts w:ascii="Arial" w:hAnsi="Arial" w:cs="Arial"/>
-          <w:color w:val="231F20"/>
-          <w:sz w:val="22"/>
-          <w:szCs w:val="22"/>
-          <w:lang w:val="en-US"/>
-        </w:rPr>
-        <w:t xml:space="preserve">Private Bag 39806 </w:t>
-      </w:r>
-    </w:p>
-    <w:p>
-      <w:pPr>
-        <w:widowControl w:val="0"/>
-        <w:tabs>
-          <w:tab w:val="right" w:pos="8190"/>
-        </w:tabs>
-        <w:autoSpaceDE w:val="0"/>
-        <w:autoSpaceDN w:val="0"/>
-        <w:adjustRightInd w:val="0"/>
-        <w:ind w:right="-387"/>
-        <w:rPr>
-          <w:rFonts w:ascii="Arial" w:hAnsi="Arial" w:cs="Arial"/>
-          <w:color w:val="231F20"/>
-          <w:sz w:val="22"/>
-          <w:szCs w:val="22"/>
-          <w:lang w:val="en-US"/>
-        </w:rPr>
-      </w:pPr>
-      <w:r>
-        <w:rPr>
-          <w:rFonts w:ascii="Arial" w:hAnsi="Arial" w:cs="Arial"/>
-          <w:color w:val="231F20"/>
-          <w:sz w:val="22"/>
-          <w:szCs w:val="22"/>
-          <w:lang w:val="en-US"/>
-        </w:rPr>
-        <w:t xml:space="preserve">Wellington Mail Centre </w:t>
-      </w:r>
-    </w:p>
-    <w:p>
-      <w:pPr>
-        <w:widowControl w:val="0"/>
-        <w:tabs>
-          <w:tab w:val="right" w:pos="8190"/>
-        </w:tabs>
-        <w:autoSpaceDE w:val="0"/>
-        <w:autoSpaceDN w:val="0"/>
-        <w:adjustRightInd w:val="0"/>
-        <w:ind w:right="-387"/>
-        <w:rPr>
-          <w:rFonts w:ascii="Arial" w:hAnsi="Arial" w:cs="Arial"/>
-          <w:color w:val="231F20"/>
-          <w:sz w:val="22"/>
-          <w:szCs w:val="22"/>
-          <w:lang w:val="en-US"/>
-        </w:rPr>
-      </w:pPr>
-      <w:r>
-        <w:rPr>
-          <w:rFonts w:ascii="Arial" w:hAnsi="Arial" w:cs="Arial"/>
-          <w:color w:val="231F20"/>
-          <w:sz w:val="22"/>
-          <w:szCs w:val="22"/>
-          <w:lang w:val="en-US"/>
-        </w:rPr>
-        <w:t>Lower Hutt 5045</w:t>
-      </w:r>
-    </w:p>
-    <w:p>
-      <w:pPr>
-        <w:widowControl w:val="0"/>
-        <w:autoSpaceDE w:val="0"/>
-        <w:autoSpaceDN w:val="0"/>
-        <w:adjustRightInd w:val="0"/>
-        <w:ind w:right="-387"/>
-        <w:rPr>
-          <w:rFonts w:ascii="Arial" w:hAnsi="Arial" w:cs="Arial"/>
-          <w:color w:val="231F20"/>
-          <w:sz w:val="22"/>
-          <w:szCs w:val="22"/>
-          <w:lang w:val="en-US"/>
-        </w:rPr>
-      </w:pPr>
-    </w:p>
-    <w:p>
-      <w:pPr>
-        <w:widowControl w:val="0"/>
-        <w:autoSpaceDE w:val="0"/>
-        <w:autoSpaceDN w:val="0"/>
-        <w:adjustRightInd w:val="0"/>
-        <w:ind w:right="-387"/>
-        <w:rPr>
-          <w:rFonts w:ascii="Arial" w:hAnsi="Arial" w:cs="Arial"/>
-          <w:color w:val="231F20"/>
-          <w:sz w:val="22"/>
-          <w:szCs w:val="22"/>
-          <w:lang w:val="en-US"/>
-        </w:rPr>
-      </w:pPr>
-    </w:p>
-    <w:p>
-      <w:pPr>
-        <w:widowControl w:val="0"/>
-        <w:autoSpaceDE w:val="0"/>
-        <w:autoSpaceDN w:val="0"/>
-        <w:adjustRightInd w:val="0"/>
-        <w:ind w:right="-387"/>
-        <w:rPr>
-          <w:rFonts w:ascii="Arial" w:hAnsi="Arial" w:cs="Arial"/>
-          <w:color w:val="231F20"/>
-          <w:sz w:val="22"/>
-          <w:szCs w:val="22"/>
-          <w:lang w:val="en-US"/>
-        </w:rPr>
-      </w:pPr>
-      <w:r>
-        <w:rPr>
-          <w:rFonts w:ascii="Arial" w:hAnsi="Arial" w:cs="Arial"/>
-          <w:color w:val="231F20"/>
-          <w:sz w:val="22"/>
-          <w:szCs w:val="22"/>
-          <w:lang w:val="en-US"/>
-        </w:rPr>
-        <w:t>To whom it may c</w:t>
-      </w:r>
-      <w:r>
-        <w:rPr>
-          <w:rFonts w:ascii="Arial" w:hAnsi="Arial" w:cs="Arial"/>
-          <w:color w:val="231F20"/>
-          <w:sz w:val="22"/>
-          <w:szCs w:val="22"/>
-          <w:lang w:val="en-US"/>
-        </w:rPr>
-        <w:t>oncern:</w:t>
-      </w:r>
+          <w:sz w:val="22"/>
+          <w:szCs w:val="22"/>
+          <w:lang w:val="en-US"/>
+        </w:rPr>
+      </w:pPr>
+      <w:bookmarkStart w:id="0" w:name="_GoBack"/>
+      <w:bookmarkEnd w:id="0"/>
     </w:p>
     <w:p>
       <w:pPr>
@@ -245,7 +140,6 @@
           <w:rFonts w:ascii="Arial" w:hAnsi="Arial" w:cs="Arial"/>
           <w:b/>
           <w:bCs/>
-          <w:color w:val="231F20"/>
           <w:sz w:val="22"/>
           <w:szCs w:val="22"/>
           <w:lang w:val="en-US"/>
@@ -256,7 +150,6 @@
           <w:rFonts w:ascii="Arial" w:hAnsi="Arial" w:cs="Arial"/>
           <w:b/>
           <w:bCs/>
-          <w:color w:val="231F20"/>
           <w:sz w:val="22"/>
           <w:szCs w:val="22"/>
           <w:lang w:val="en-US"/>
@@ -268,102 +161,149 @@
           <w:rFonts w:ascii="Arial" w:hAnsi="Arial" w:cs="Arial"/>
           <w:b/>
           <w:bCs/>
-          <w:color w:val="231F20"/>
-          <w:sz w:val="22"/>
-          <w:szCs w:val="22"/>
-          <w:lang w:val="en-US"/>
-        </w:rPr>
-        <w:t>JavaS</w:t>
-      </w:r>
-      <w:r>
-        <w:rPr>
-          <w:rFonts w:ascii="Arial" w:hAnsi="Arial" w:cs="Arial"/>
-          <w:b/>
-          <w:bCs/>
-          <w:color w:val="231F20"/>
-          <w:sz w:val="22"/>
-          <w:szCs w:val="22"/>
-          <w:lang w:val="en-US"/>
-        </w:rPr>
-        <w:t>cript/Font End Developer</w:t>
-      </w:r>
-    </w:p>
-    <w:p>
-      <w:pPr>
-        <w:widowControl w:val="0"/>
-        <w:autoSpaceDE w:val="0"/>
-        <w:autoSpaceDN w:val="0"/>
-        <w:adjustRightInd w:val="0"/>
-        <w:ind w:right="-387"/>
-        <w:rPr>
-          <w:rFonts w:ascii="Arial" w:hAnsi="Arial" w:cs="Arial"/>
-          <w:sz w:val="22"/>
-          <w:szCs w:val="22"/>
-          <w:lang w:val="en-US"/>
-        </w:rPr>
-      </w:pPr>
-    </w:p>
-    <w:p>
-      <w:pPr>
-        <w:widowControl w:val="0"/>
-        <w:autoSpaceDE w:val="0"/>
-        <w:autoSpaceDN w:val="0"/>
-        <w:adjustRightInd w:val="0"/>
-        <w:ind w:right="-387"/>
-        <w:rPr>
-          <w:rFonts w:ascii="Arial" w:hAnsi="Arial" w:cs="Arial"/>
-          <w:color w:val="6D6E71"/>
-          <w:sz w:val="22"/>
-          <w:szCs w:val="22"/>
-          <w:lang w:val="en-US"/>
-        </w:rPr>
-      </w:pPr>
-      <w:r>
-        <w:rPr>
-          <w:rFonts w:ascii="Arial" w:hAnsi="Arial" w:cs="Arial"/>
-          <w:color w:val="6D6E71"/>
-          <w:sz w:val="22"/>
-          <w:szCs w:val="22"/>
-          <w:lang w:val="en-US"/>
-        </w:rPr>
-        <w:t>I’m writing as I wish to apply for this role as advertised on your website.</w:t>
-      </w:r>
-    </w:p>
-    <w:p>
-      <w:pPr>
-        <w:widowControl w:val="0"/>
-        <w:autoSpaceDE w:val="0"/>
-        <w:autoSpaceDN w:val="0"/>
-        <w:adjustRightInd w:val="0"/>
-        <w:ind w:right="-387"/>
-        <w:rPr>
-          <w:rFonts w:ascii="Arial" w:hAnsi="Arial" w:cs="Arial"/>
-          <w:color w:val="6D6E71"/>
-          <w:sz w:val="22"/>
-          <w:szCs w:val="22"/>
-          <w:lang w:val="en-US"/>
-        </w:rPr>
-      </w:pPr>
-    </w:p>
-    <w:p>
-      <w:pPr>
-        <w:widowControl w:val="0"/>
-        <w:autoSpaceDE w:val="0"/>
-        <w:autoSpaceDN w:val="0"/>
-        <w:adjustRightInd w:val="0"/>
-        <w:ind w:right="-387"/>
-        <w:rPr>
-          <w:rFonts w:ascii="Arial" w:hAnsi="Arial" w:cs="Arial"/>
-          <w:color w:val="6D6E71"/>
-          <w:sz w:val="22"/>
-          <w:szCs w:val="22"/>
-          <w:lang w:val="en-US"/>
-        </w:rPr>
-      </w:pPr>
-      <w:r>
-        <w:rPr>
-          <w:rFonts w:ascii="Arial" w:hAnsi="Arial" w:cs="Arial"/>
-          <w:color w:val="6D6E71"/>
+          <w:sz w:val="22"/>
+          <w:szCs w:val="22"/>
+          <w:lang w:val="en-US"/>
+        </w:rPr>
+        <w:t>Web Developer</w:t>
+      </w:r>
+    </w:p>
+    <w:p>
+      <w:pPr>
+        <w:widowControl w:val="0"/>
+        <w:autoSpaceDE w:val="0"/>
+        <w:autoSpaceDN w:val="0"/>
+        <w:adjustRightInd w:val="0"/>
+        <w:ind w:right="-387"/>
+        <w:rPr>
+          <w:rFonts w:ascii="Arial" w:hAnsi="Arial" w:cs="Arial"/>
+          <w:sz w:val="22"/>
+          <w:szCs w:val="22"/>
+          <w:lang w:val="en-US"/>
+        </w:rPr>
+      </w:pPr>
+    </w:p>
+    <w:p>
+      <w:pPr>
+        <w:widowControl w:val="0"/>
+        <w:autoSpaceDE w:val="0"/>
+        <w:autoSpaceDN w:val="0"/>
+        <w:adjustRightInd w:val="0"/>
+        <w:ind w:right="-387"/>
+        <w:rPr>
+          <w:rFonts w:ascii="Arial" w:hAnsi="Arial" w:cs="Arial"/>
+          <w:color w:val="292929"/>
+          <w:sz w:val="22"/>
+          <w:szCs w:val="22"/>
+          <w:lang w:val="en-US"/>
+        </w:rPr>
+      </w:pPr>
+      <w:proofErr w:type="gramStart"/>
+      <w:r>
+        <w:rPr>
+          <w:rFonts w:ascii="Arial" w:hAnsi="Arial" w:cs="Arial"/>
+          <w:color w:val="292929"/>
+          <w:sz w:val="22"/>
+          <w:szCs w:val="22"/>
+          <w:lang w:val="en-US"/>
+        </w:rPr>
+        <w:t>I’m</w:t>
+      </w:r>
+      <w:proofErr w:type="gramEnd"/>
+      <w:r>
+        <w:rPr>
+          <w:rFonts w:ascii="Arial" w:hAnsi="Arial" w:cs="Arial"/>
+          <w:color w:val="292929"/>
+          <w:sz w:val="22"/>
+          <w:szCs w:val="22"/>
+          <w:lang w:val="en-US"/>
+        </w:rPr>
+        <w:t xml:space="preserve"> writing as I wish to apply for</w:t>
+      </w:r>
+      <w:r>
+        <w:rPr>
+          <w:rFonts w:ascii="Arial" w:hAnsi="Arial" w:cs="Arial"/>
+          <w:color w:val="292929"/>
+          <w:sz w:val="22"/>
+          <w:szCs w:val="22"/>
+          <w:lang w:val="en-US"/>
+        </w:rPr>
+        <w:t xml:space="preserve"> this role as advertised on Trade Me</w:t>
+      </w:r>
+      <w:r>
+        <w:rPr>
+          <w:rFonts w:ascii="Arial" w:hAnsi="Arial" w:cs="Arial"/>
+          <w:color w:val="292929"/>
+          <w:sz w:val="22"/>
+          <w:szCs w:val="22"/>
+          <w:lang w:val="en-US"/>
+        </w:rPr>
+        <w:t>.</w:t>
+      </w:r>
+    </w:p>
+    <w:p>
+      <w:pPr>
+        <w:widowControl w:val="0"/>
+        <w:autoSpaceDE w:val="0"/>
+        <w:autoSpaceDN w:val="0"/>
+        <w:adjustRightInd w:val="0"/>
+        <w:ind w:right="-387"/>
+        <w:rPr>
+          <w:rFonts w:ascii="Arial" w:hAnsi="Arial" w:cs="Arial"/>
+          <w:i/>
+          <w:color w:val="808080" w:themeColor="background1" w:themeShade="80"/>
+          <w:sz w:val="18"/>
+          <w:szCs w:val="18"/>
+          <w:lang w:val="en-US"/>
+        </w:rPr>
+      </w:pPr>
+      <w:r>
+        <w:rPr>
+          <w:rFonts w:ascii="Arial" w:hAnsi="Arial" w:cs="Arial"/>
+          <w:i/>
+          <w:color w:val="808080" w:themeColor="background1" w:themeShade="80"/>
+          <w:sz w:val="18"/>
+          <w:szCs w:val="18"/>
+          <w:lang w:val="en-US"/>
+        </w:rPr>
+        <w:t>Listing #: 1665852061</w:t>
+      </w:r>
+    </w:p>
+    <w:p>
+      <w:pPr>
+        <w:widowControl w:val="0"/>
+        <w:autoSpaceDE w:val="0"/>
+        <w:autoSpaceDN w:val="0"/>
+        <w:adjustRightInd w:val="0"/>
+        <w:ind w:right="-387"/>
+        <w:rPr>
+          <w:rFonts w:ascii="Arial" w:hAnsi="Arial" w:cs="Arial"/>
+          <w:color w:val="292929"/>
+          <w:sz w:val="22"/>
+          <w:szCs w:val="22"/>
+          <w:lang w:val="en-US"/>
+        </w:rPr>
+      </w:pPr>
+    </w:p>
+    <w:p>
+      <w:pPr>
+        <w:widowControl w:val="0"/>
+        <w:autoSpaceDE w:val="0"/>
+        <w:autoSpaceDN w:val="0"/>
+        <w:adjustRightInd w:val="0"/>
+        <w:ind w:right="-387"/>
+        <w:rPr>
+          <w:rFonts w:ascii="Arial" w:hAnsi="Arial" w:cs="Arial"/>
+          <w:color w:val="292929"/>
+          <w:sz w:val="22"/>
+          <w:szCs w:val="22"/>
+          <w:lang w:val="en-US"/>
+        </w:rPr>
+      </w:pPr>
+      <w:r>
+        <w:rPr>
+          <w:rFonts w:ascii="Arial" w:hAnsi="Arial" w:cs="Arial"/>
+          <w:color w:val="292929"/>
           <w:sz w:val="22"/>
           <w:szCs w:val="22"/>
           <w:lang w:val="en-US"/>
@@ -373,7 +313,7 @@
       <w:r>
         <w:rPr>
           <w:rFonts w:ascii="Arial" w:hAnsi="Arial" w:cs="Arial"/>
-          <w:color w:val="6D6E71"/>
+          <w:color w:val="292929"/>
           <w:sz w:val="22"/>
           <w:szCs w:val="22"/>
           <w:lang w:val="en-US"/>
@@ -383,7 +323,7 @@
       <w:r>
         <w:rPr>
           <w:rFonts w:ascii="Arial" w:hAnsi="Arial" w:cs="Arial"/>
-          <w:color w:val="6D6E71"/>
+          <w:color w:val="292929"/>
           <w:sz w:val="22"/>
           <w:szCs w:val="22"/>
           <w:lang w:val="en-US"/>
@@ -393,7 +333,7 @@
       <w:r>
         <w:rPr>
           <w:rFonts w:ascii="Arial" w:hAnsi="Arial" w:cs="Arial"/>
-          <w:color w:val="6D6E71"/>
+          <w:color w:val="292929"/>
           <w:sz w:val="22"/>
           <w:szCs w:val="22"/>
           <w:lang w:val="en-US"/>
@@ -403,17 +343,69 @@
       <w:r>
         <w:rPr>
           <w:rFonts w:ascii="Arial" w:hAnsi="Arial" w:cs="Arial"/>
-          <w:color w:val="6D6E71"/>
-          <w:sz w:val="22"/>
-          <w:szCs w:val="22"/>
-          <w:lang w:val="en-US"/>
-        </w:rPr>
-        <w:t>part of a larger media and design team. My current role and expertise includes</w:t>
-      </w:r>
-      <w:r>
-        <w:rPr>
-          <w:rFonts w:ascii="Arial" w:hAnsi="Arial" w:cs="Arial"/>
-          <w:color w:val="6D6E71"/>
+          <w:color w:val="292929"/>
+          <w:sz w:val="22"/>
+          <w:szCs w:val="22"/>
+          <w:lang w:val="en-US"/>
+        </w:rPr>
+        <w:t xml:space="preserve">part of </w:t>
+      </w:r>
+      <w:r>
+        <w:rPr>
+          <w:rFonts w:ascii="Arial" w:hAnsi="Arial" w:cs="Arial"/>
+          <w:color w:val="292929"/>
+          <w:sz w:val="22"/>
+          <w:szCs w:val="22"/>
+          <w:lang w:val="en-US"/>
+        </w:rPr>
+        <w:t>a larger media and design team.</w:t>
+      </w:r>
+    </w:p>
+    <w:p>
+      <w:pPr>
+        <w:widowControl w:val="0"/>
+        <w:autoSpaceDE w:val="0"/>
+        <w:autoSpaceDN w:val="0"/>
+        <w:adjustRightInd w:val="0"/>
+        <w:ind w:right="-387"/>
+        <w:rPr>
+          <w:rFonts w:ascii="Arial" w:hAnsi="Arial" w:cs="Arial"/>
+          <w:color w:val="292929"/>
+          <w:sz w:val="22"/>
+          <w:szCs w:val="22"/>
+          <w:lang w:val="en-US"/>
+        </w:rPr>
+      </w:pPr>
+    </w:p>
+    <w:p>
+      <w:pPr>
+        <w:widowControl w:val="0"/>
+        <w:autoSpaceDE w:val="0"/>
+        <w:autoSpaceDN w:val="0"/>
+        <w:adjustRightInd w:val="0"/>
+        <w:ind w:right="-387"/>
+        <w:rPr>
+          <w:rFonts w:ascii="Arial" w:hAnsi="Arial" w:cs="Arial"/>
+          <w:color w:val="292929"/>
+          <w:sz w:val="22"/>
+          <w:szCs w:val="22"/>
+          <w:lang w:val="en-US"/>
+        </w:rPr>
+      </w:pPr>
+      <w:r>
+        <w:rPr>
+          <w:rFonts w:ascii="Arial" w:hAnsi="Arial" w:cs="Arial"/>
+          <w:color w:val="292929"/>
+          <w:sz w:val="22"/>
+          <w:szCs w:val="22"/>
+          <w:lang w:val="en-US"/>
+        </w:rPr>
+        <w:t>My current role and expertise includes</w:t>
+      </w:r>
+      <w:r>
+        <w:rPr>
+          <w:rFonts w:ascii="Arial" w:hAnsi="Arial" w:cs="Arial"/>
+          <w:color w:val="292929"/>
           <w:sz w:val="22"/>
           <w:szCs w:val="22"/>
           <w:lang w:val="en-US"/>
@@ -430,7 +422,7 @@
         <w:ind w:right="-387"/>
         <w:rPr>
           <w:rFonts w:ascii="Arial" w:hAnsi="Arial" w:cs="Arial"/>
-          <w:color w:val="6D6E71"/>
+          <w:color w:val="292929"/>
           <w:sz w:val="22"/>
           <w:szCs w:val="22"/>
           <w:lang w:val="en-US"/>
@@ -451,7 +443,7 @@
         <w:ind w:right="-387"/>
         <w:rPr>
           <w:rFonts w:ascii="Arial" w:hAnsi="Arial" w:cs="Arial"/>
-          <w:color w:val="6D6E71"/>
+          <w:color w:val="292929"/>
           <w:sz w:val="22"/>
           <w:szCs w:val="22"/>
           <w:lang w:val="en-US"/>
@@ -461,33 +453,98 @@
         <w:rPr>
           <w:rFonts w:ascii="Arial" w:hAnsi="Arial" w:cs="Arial"/>
           <w:b/>
-          <w:color w:val="6D6E71"/>
-          <w:sz w:val="22"/>
-          <w:szCs w:val="22"/>
-          <w:lang w:val="en-US"/>
-        </w:rPr>
-        <w:t>Creating</w:t>
+          <w:bCs/>
+          <w:sz w:val="22"/>
+          <w:szCs w:val="22"/>
+          <w:lang w:val="en-US"/>
+        </w:rPr>
+        <w:t xml:space="preserve">Creating </w:t>
       </w:r>
       <w:r>
         <w:rPr>
           <w:rFonts w:ascii="Arial" w:hAnsi="Arial" w:cs="Arial"/>
           <w:b/>
-          <w:color w:val="6D6E71"/>
-          <w:sz w:val="22"/>
-          <w:szCs w:val="22"/>
-          <w:lang w:val="en-US"/>
-        </w:rPr>
-        <w:t xml:space="preserve"> tools</w:t>
-      </w:r>
-      <w:r>
-        <w:rPr>
-          <w:rFonts w:ascii="Arial" w:hAnsi="Arial" w:cs="Arial"/>
-          <w:color w:val="6D6E71"/>
-          <w:sz w:val="22"/>
-          <w:szCs w:val="22"/>
-          <w:lang w:val="en-US"/>
-        </w:rPr>
-        <w:t xml:space="preserve"> and functions in an agile work environment.</w:t>
+          <w:bCs/>
+          <w:sz w:val="22"/>
+          <w:szCs w:val="22"/>
+          <w:lang w:val="en-US"/>
+        </w:rPr>
+        <w:t>applications</w:t>
+      </w:r>
+      <w:r>
+        <w:rPr>
+          <w:rFonts w:ascii="Arial" w:hAnsi="Arial" w:cs="Arial"/>
+          <w:sz w:val="22"/>
+          <w:szCs w:val="22"/>
+          <w:lang w:val="en-US"/>
+        </w:rPr>
+        <w:t xml:space="preserve"> </w:t>
+      </w:r>
+      <w:r>
+        <w:rPr>
+          <w:rFonts w:ascii="Arial" w:hAnsi="Arial" w:cs="Arial"/>
+          <w:sz w:val="22"/>
+          <w:szCs w:val="22"/>
+          <w:lang w:val="en-US"/>
+        </w:rPr>
+        <w:t xml:space="preserve">using JavaScript, </w:t>
+      </w:r>
+      <w:proofErr w:type="spellStart"/>
+      <w:r>
+        <w:rPr>
+          <w:rFonts w:ascii="Arial" w:hAnsi="Arial" w:cs="Arial"/>
+          <w:sz w:val="22"/>
+          <w:szCs w:val="22"/>
+          <w:lang w:val="en-US"/>
+        </w:rPr>
+        <w:t>jQuery</w:t>
+      </w:r>
+      <w:proofErr w:type="spellEnd"/>
+      <w:r>
+        <w:rPr>
+          <w:rFonts w:ascii="Arial" w:hAnsi="Arial" w:cs="Arial"/>
+          <w:sz w:val="22"/>
+          <w:szCs w:val="22"/>
+          <w:lang w:val="en-US"/>
+        </w:rPr>
+        <w:t>, API and</w:t>
+      </w:r>
+      <w:r>
+        <w:rPr>
+          <w:rFonts w:ascii="Arial" w:hAnsi="Arial" w:cs="Arial"/>
+          <w:sz w:val="22"/>
+          <w:szCs w:val="22"/>
+          <w:lang w:val="en-US"/>
+        </w:rPr>
+        <w:t xml:space="preserve"> Ajax</w:t>
+      </w:r>
+      <w:r>
+        <w:rPr>
+          <w:rFonts w:ascii="Arial" w:hAnsi="Arial" w:cs="Arial"/>
+          <w:sz w:val="22"/>
+          <w:szCs w:val="22"/>
+          <w:lang w:val="en-US"/>
+        </w:rPr>
+        <w:t xml:space="preserve"> </w:t>
+      </w:r>
+      <w:r>
+        <w:rPr>
+          <w:rFonts w:ascii="Arial" w:hAnsi="Arial" w:cs="Arial"/>
+          <w:sz w:val="22"/>
+          <w:szCs w:val="22"/>
+          <w:lang w:val="en-US"/>
+        </w:rPr>
+        <w:t>to</w:t>
+      </w:r>
+      <w:r>
+        <w:rPr>
+          <w:rFonts w:ascii="Arial" w:hAnsi="Arial" w:cs="Arial"/>
+          <w:color w:val="292929"/>
+          <w:sz w:val="22"/>
+          <w:szCs w:val="22"/>
+          <w:lang w:val="en-US"/>
+        </w:rPr>
+        <w:t>:</w:t>
       </w:r>
     </w:p>
     <w:p>
@@ -504,31 +561,31 @@
         <w:ind w:right="-387"/>
         <w:rPr>
           <w:rFonts w:ascii="Arial" w:hAnsi="Arial" w:cs="Arial"/>
-          <w:color w:val="6D6E71"/>
-          <w:sz w:val="22"/>
-          <w:szCs w:val="22"/>
-          <w:lang w:val="en-US"/>
-        </w:rPr>
-      </w:pPr>
-      <w:r>
-        <w:rPr>
-          <w:rFonts w:ascii="Arial" w:hAnsi="Arial" w:cs="Arial"/>
-          <w:color w:val="6D6E71"/>
-          <w:sz w:val="22"/>
-          <w:szCs w:val="22"/>
-          <w:lang w:val="en-US"/>
-        </w:rPr>
-        <w:t xml:space="preserve">Creating </w:t>
-      </w:r>
-      <w:r>
-        <w:rPr>
-          <w:rFonts w:ascii="Arial" w:hAnsi="Arial" w:cs="Arial"/>
-          <w:color w:val="6D6E71"/>
-          <w:sz w:val="22"/>
-          <w:szCs w:val="22"/>
-          <w:lang w:val="en-US"/>
-        </w:rPr>
-        <w:t>and adapting splash pages for customers all over NZ.</w:t>
+          <w:color w:val="292929"/>
+          <w:sz w:val="22"/>
+          <w:szCs w:val="22"/>
+          <w:lang w:val="en-US"/>
+        </w:rPr>
+      </w:pPr>
+      <w:r>
+        <w:rPr>
+          <w:rFonts w:ascii="Arial" w:hAnsi="Arial" w:cs="Arial"/>
+          <w:color w:val="292929"/>
+          <w:sz w:val="22"/>
+          <w:szCs w:val="22"/>
+          <w:lang w:val="en-US"/>
+        </w:rPr>
+        <w:t xml:space="preserve">create personalized front-end user </w:t>
+      </w:r>
+      <w:r>
+        <w:rPr>
+          <w:rFonts w:ascii="Arial" w:hAnsi="Arial" w:cs="Arial"/>
+          <w:color w:val="292929"/>
+          <w:sz w:val="22"/>
+          <w:szCs w:val="22"/>
+          <w:lang w:val="en-US"/>
+        </w:rPr>
+        <w:t>experiences</w:t>
       </w:r>
     </w:p>
     <w:p>
@@ -545,44 +602,102 @@
         <w:ind w:right="-387"/>
         <w:rPr>
           <w:rFonts w:ascii="Arial" w:hAnsi="Arial" w:cs="Arial"/>
-          <w:color w:val="6D6E71"/>
-          <w:sz w:val="22"/>
-          <w:szCs w:val="22"/>
-          <w:lang w:val="en-US"/>
-        </w:rPr>
-      </w:pPr>
-      <w:proofErr w:type="gramStart"/>
-      <w:r>
-        <w:rPr>
-          <w:rFonts w:ascii="Arial" w:hAnsi="Arial" w:cs="Arial"/>
-          <w:color w:val="6D6E71"/>
-          <w:sz w:val="22"/>
-          <w:szCs w:val="22"/>
-          <w:lang w:val="en-US"/>
-        </w:rPr>
-        <w:t>Writing code that brings designer concepts</w:t>
-      </w:r>
-      <w:r>
-        <w:rPr>
-          <w:rFonts w:ascii="Arial" w:hAnsi="Arial" w:cs="Arial"/>
-          <w:color w:val="6D6E71"/>
-          <w:sz w:val="22"/>
-          <w:szCs w:val="22"/>
-          <w:lang w:val="en-US"/>
-        </w:rPr>
-        <w:t xml:space="preserve"> and wireframes</w:t>
-      </w:r>
-      <w:r>
-        <w:rPr>
-          <w:rFonts w:ascii="Arial" w:hAnsi="Arial" w:cs="Arial"/>
-          <w:color w:val="6D6E71"/>
-          <w:sz w:val="22"/>
-          <w:szCs w:val="22"/>
-          <w:lang w:val="en-US"/>
-        </w:rPr>
-        <w:t xml:space="preserve"> to life.</w:t>
-      </w:r>
-      <w:proofErr w:type="gramEnd"/>
+          <w:color w:val="292929"/>
+          <w:sz w:val="22"/>
+          <w:szCs w:val="22"/>
+          <w:lang w:val="en-US"/>
+        </w:rPr>
+      </w:pPr>
+      <w:r>
+        <w:rPr>
+          <w:rFonts w:ascii="Arial" w:hAnsi="Arial" w:cs="Arial"/>
+          <w:color w:val="292929"/>
+          <w:sz w:val="22"/>
+          <w:szCs w:val="22"/>
+          <w:lang w:val="en-US"/>
+        </w:rPr>
+        <w:t>program</w:t>
+      </w:r>
+      <w:r>
+        <w:rPr>
+          <w:rFonts w:ascii="Arial" w:hAnsi="Arial" w:cs="Arial"/>
+          <w:color w:val="292929"/>
+          <w:sz w:val="22"/>
+          <w:szCs w:val="22"/>
+          <w:lang w:val="en-US"/>
+        </w:rPr>
+        <w:t xml:space="preserve"> </w:t>
+      </w:r>
+      <w:r>
+        <w:rPr>
+          <w:rFonts w:ascii="Arial" w:hAnsi="Arial" w:cs="Arial"/>
+          <w:color w:val="292929"/>
+          <w:sz w:val="22"/>
+          <w:szCs w:val="22"/>
+          <w:lang w:val="en-US"/>
+        </w:rPr>
+        <w:t>automated</w:t>
+      </w:r>
+      <w:r>
+        <w:rPr>
+          <w:rFonts w:ascii="Arial" w:hAnsi="Arial" w:cs="Arial"/>
+          <w:color w:val="292929"/>
+          <w:sz w:val="22"/>
+          <w:szCs w:val="22"/>
+          <w:lang w:val="en-US"/>
+        </w:rPr>
+        <w:t xml:space="preserve"> functions</w:t>
+      </w:r>
+      <w:r>
+        <w:rPr>
+          <w:rFonts w:ascii="Arial" w:hAnsi="Arial" w:cs="Arial"/>
+          <w:color w:val="292929"/>
+          <w:sz w:val="22"/>
+          <w:szCs w:val="22"/>
+          <w:lang w:val="en-US"/>
+        </w:rPr>
+        <w:t xml:space="preserve"> that </w:t>
+      </w:r>
+      <w:r>
+        <w:rPr>
+          <w:rFonts w:ascii="Arial" w:hAnsi="Arial" w:cs="Arial"/>
+          <w:color w:val="292929"/>
+          <w:sz w:val="22"/>
+          <w:szCs w:val="22"/>
+          <w:lang w:val="en-US"/>
+        </w:rPr>
+        <w:t xml:space="preserve">are </w:t>
+      </w:r>
+      <w:r>
+        <w:rPr>
+          <w:rFonts w:ascii="Arial" w:hAnsi="Arial" w:cs="Arial"/>
+          <w:color w:val="292929"/>
+          <w:sz w:val="22"/>
+          <w:szCs w:val="22"/>
+          <w:lang w:val="en-US"/>
+        </w:rPr>
+        <w:t xml:space="preserve">easy to </w:t>
+      </w:r>
+      <w:r>
+        <w:rPr>
+          <w:rFonts w:ascii="Arial" w:hAnsi="Arial" w:cs="Arial"/>
+          <w:color w:val="292929"/>
+          <w:sz w:val="22"/>
+          <w:szCs w:val="22"/>
+          <w:lang w:val="en-US"/>
+        </w:rPr>
+        <w:t>update</w:t>
+      </w:r>
+      <w:r>
+        <w:rPr>
+          <w:rFonts w:ascii="Arial" w:hAnsi="Arial" w:cs="Arial"/>
+          <w:color w:val="292929"/>
+          <w:sz w:val="22"/>
+          <w:szCs w:val="22"/>
+          <w:lang w:val="en-US"/>
+        </w:rPr>
+        <w:t xml:space="preserve"> and maintain</w:t>
+      </w:r>
     </w:p>
     <w:p>
       <w:pPr>
@@ -598,7 +713,7 @@
         <w:ind w:right="-387"/>
         <w:rPr>
           <w:rFonts w:ascii="Arial" w:hAnsi="Arial" w:cs="Arial"/>
-          <w:color w:val="6D6E71"/>
+          <w:color w:val="292929"/>
           <w:sz w:val="22"/>
           <w:szCs w:val="22"/>
           <w:lang w:val="en-US"/>
@@ -608,35 +723,55 @@
       <w:r>
         <w:rPr>
           <w:rFonts w:ascii="Arial" w:hAnsi="Arial" w:cs="Arial"/>
-          <w:color w:val="6D6E71"/>
-          <w:sz w:val="22"/>
-          <w:szCs w:val="22"/>
-          <w:lang w:val="en-US"/>
-        </w:rPr>
-        <w:t xml:space="preserve">Manipulating API data to </w:t>
-      </w:r>
-      <w:r>
-        <w:rPr>
-          <w:rFonts w:ascii="Arial" w:hAnsi="Arial" w:cs="Arial"/>
-          <w:color w:val="6D6E71"/>
-          <w:sz w:val="22"/>
-          <w:szCs w:val="22"/>
-          <w:lang w:val="en-US"/>
-        </w:rPr>
-        <w:t>automate feedback to and from stakeholders.</w:t>
+          <w:color w:val="292929"/>
+          <w:sz w:val="22"/>
+          <w:szCs w:val="22"/>
+          <w:lang w:val="en-US"/>
+        </w:rPr>
+        <w:t>produce</w:t>
       </w:r>
       <w:proofErr w:type="gramEnd"/>
-    </w:p>
-    <w:p>
-      <w:pPr>
-        <w:widowControl w:val="0"/>
-        <w:autoSpaceDE w:val="0"/>
-        <w:autoSpaceDN w:val="0"/>
-        <w:adjustRightInd w:val="0"/>
-        <w:ind w:right="-387"/>
-        <w:rPr>
-          <w:rFonts w:ascii="Arial" w:hAnsi="Arial" w:cs="Arial"/>
-          <w:color w:val="6D6E71"/>
+      <w:r>
+        <w:rPr>
+          <w:rFonts w:ascii="Arial" w:hAnsi="Arial" w:cs="Arial"/>
+          <w:color w:val="292929"/>
+          <w:sz w:val="22"/>
+          <w:szCs w:val="22"/>
+          <w:lang w:val="en-US"/>
+        </w:rPr>
+        <w:t xml:space="preserve"> prototypes from</w:t>
+      </w:r>
+      <w:r>
+        <w:rPr>
+          <w:rFonts w:ascii="Arial" w:hAnsi="Arial" w:cs="Arial"/>
+          <w:color w:val="292929"/>
+          <w:sz w:val="22"/>
+          <w:szCs w:val="22"/>
+          <w:lang w:val="en-US"/>
+        </w:rPr>
+        <w:t xml:space="preserve"> designer concepts</w:t>
+      </w:r>
+      <w:r>
+        <w:rPr>
+          <w:rFonts w:ascii="Arial" w:hAnsi="Arial" w:cs="Arial"/>
+          <w:color w:val="292929"/>
+          <w:sz w:val="22"/>
+          <w:szCs w:val="22"/>
+          <w:lang w:val="en-US"/>
+        </w:rPr>
+        <w:t>.</w:t>
+      </w:r>
+    </w:p>
+    <w:p>
+      <w:pPr>
+        <w:widowControl w:val="0"/>
+        <w:autoSpaceDE w:val="0"/>
+        <w:autoSpaceDN w:val="0"/>
+        <w:adjustRightInd w:val="0"/>
+        <w:ind w:right="-387"/>
+        <w:rPr>
+          <w:rFonts w:ascii="Arial" w:hAnsi="Arial" w:cs="Arial"/>
+          <w:color w:val="292929"/>
           <w:sz w:val="22"/>
           <w:szCs w:val="22"/>
           <w:lang w:val="en-US"/>
@@ -657,7 +792,7 @@
         <w:ind w:right="-387"/>
         <w:rPr>
           <w:rFonts w:ascii="Arial" w:hAnsi="Arial" w:cs="Arial"/>
-          <w:color w:val="6D6E71"/>
+          <w:color w:val="292929"/>
           <w:sz w:val="22"/>
           <w:szCs w:val="22"/>
           <w:lang w:val="en-US"/>
@@ -668,7 +803,6 @@
           <w:rFonts w:ascii="Arial" w:hAnsi="Arial" w:cs="Arial"/>
           <w:b/>
           <w:bCs/>
-          <w:color w:val="231F20"/>
           <w:sz w:val="22"/>
           <w:szCs w:val="22"/>
           <w:lang w:val="en-US"/>
@@ -678,7 +812,6 @@
       <w:r>
         <w:rPr>
           <w:rFonts w:ascii="Arial" w:hAnsi="Arial" w:cs="Arial"/>
-          <w:color w:val="231F20"/>
           <w:sz w:val="22"/>
           <w:szCs w:val="22"/>
           <w:lang w:val="en-US"/>
@@ -688,12 +821,32 @@
       <w:r>
         <w:rPr>
           <w:rFonts w:ascii="Arial" w:hAnsi="Arial" w:cs="Arial"/>
-          <w:color w:val="6D6E71"/>
-          <w:sz w:val="22"/>
-          <w:szCs w:val="22"/>
-          <w:lang w:val="en-US"/>
-        </w:rPr>
-        <w:t>in content, design and/or functionality:</w:t>
+          <w:color w:val="292929"/>
+          <w:sz w:val="22"/>
+          <w:szCs w:val="22"/>
+          <w:lang w:val="en-US"/>
+        </w:rPr>
+        <w:t>in content, design and functionality</w:t>
+      </w:r>
+      <w:r>
+        <w:rPr>
+          <w:rFonts w:ascii="Arial" w:hAnsi="Arial" w:cs="Arial"/>
+          <w:color w:val="292929"/>
+          <w:sz w:val="22"/>
+          <w:szCs w:val="22"/>
+          <w:lang w:val="en-US"/>
+        </w:rPr>
+        <w:t xml:space="preserve"> by</w:t>
+      </w:r>
+      <w:r>
+        <w:rPr>
+          <w:rFonts w:ascii="Arial" w:hAnsi="Arial" w:cs="Arial"/>
+          <w:color w:val="292929"/>
+          <w:sz w:val="22"/>
+          <w:szCs w:val="22"/>
+          <w:lang w:val="en-US"/>
+        </w:rPr>
+        <w:t>:</w:t>
       </w:r>
     </w:p>
     <w:p>
@@ -710,41 +863,41 @@
         <w:ind w:right="-387"/>
         <w:rPr>
           <w:rFonts w:ascii="Arial" w:hAnsi="Arial" w:cs="Arial"/>
-          <w:color w:val="6D6E71"/>
-          <w:sz w:val="22"/>
-          <w:szCs w:val="22"/>
-          <w:lang w:val="en-US"/>
-        </w:rPr>
-      </w:pPr>
-      <w:r>
-        <w:rPr>
-          <w:rFonts w:ascii="Arial" w:hAnsi="Arial" w:cs="Arial"/>
-          <w:color w:val="6D6E71"/>
-          <w:sz w:val="22"/>
-          <w:szCs w:val="22"/>
-          <w:lang w:val="en-US"/>
-        </w:rPr>
-        <w:t>Creating</w:t>
-      </w:r>
-      <w:r>
-        <w:rPr>
-          <w:rFonts w:ascii="Arial" w:hAnsi="Arial" w:cs="Arial"/>
-          <w:color w:val="6D6E71"/>
-          <w:sz w:val="22"/>
-          <w:szCs w:val="22"/>
-          <w:lang w:val="en-US"/>
-        </w:rPr>
-        <w:t xml:space="preserve"> and documenting</w:t>
-      </w:r>
-      <w:r>
-        <w:rPr>
-          <w:rFonts w:ascii="Arial" w:hAnsi="Arial" w:cs="Arial"/>
-          <w:color w:val="6D6E71"/>
-          <w:sz w:val="22"/>
-          <w:szCs w:val="22"/>
-          <w:lang w:val="en-US"/>
-        </w:rPr>
-        <w:t xml:space="preserve"> global fixes for common issues.</w:t>
+          <w:color w:val="292929"/>
+          <w:sz w:val="22"/>
+          <w:szCs w:val="22"/>
+          <w:lang w:val="en-US"/>
+        </w:rPr>
+      </w:pPr>
+      <w:r>
+        <w:rPr>
+          <w:rFonts w:ascii="Arial" w:hAnsi="Arial" w:cs="Arial"/>
+          <w:color w:val="292929"/>
+          <w:sz w:val="22"/>
+          <w:szCs w:val="22"/>
+          <w:lang w:val="en-US"/>
+        </w:rPr>
+        <w:t>c</w:t>
+      </w:r>
+      <w:r>
+        <w:rPr>
+          <w:rFonts w:ascii="Arial" w:hAnsi="Arial" w:cs="Arial"/>
+          <w:color w:val="292929"/>
+          <w:sz w:val="22"/>
+          <w:szCs w:val="22"/>
+          <w:lang w:val="en-US"/>
+        </w:rPr>
+        <w:t>reating and documenting</w:t>
+      </w:r>
+      <w:r>
+        <w:rPr>
+          <w:rFonts w:ascii="Arial" w:hAnsi="Arial" w:cs="Arial"/>
+          <w:color w:val="292929"/>
+          <w:sz w:val="22"/>
+          <w:szCs w:val="22"/>
+          <w:lang w:val="en-US"/>
+        </w:rPr>
+        <w:t xml:space="preserve"> fixes for common issues</w:t>
       </w:r>
     </w:p>
     <w:p>
@@ -761,33 +914,61 @@
         <w:ind w:right="-387"/>
         <w:rPr>
           <w:rFonts w:ascii="Arial" w:hAnsi="Arial" w:cs="Arial"/>
-          <w:color w:val="6D6E71"/>
-          <w:sz w:val="22"/>
-          <w:szCs w:val="22"/>
-          <w:lang w:val="en-US"/>
-        </w:rPr>
-      </w:pPr>
-      <w:proofErr w:type="spellStart"/>
-      <w:r>
-        <w:rPr>
-          <w:rFonts w:ascii="Arial" w:hAnsi="Arial" w:cs="Arial"/>
-          <w:color w:val="6D6E71"/>
-          <w:sz w:val="22"/>
-          <w:szCs w:val="22"/>
-          <w:lang w:val="en-US"/>
-        </w:rPr>
-        <w:t>Analysing</w:t>
-      </w:r>
-      <w:proofErr w:type="spellEnd"/>
-      <w:r>
-        <w:rPr>
-          <w:rFonts w:ascii="Arial" w:hAnsi="Arial" w:cs="Arial"/>
-          <w:color w:val="6D6E71"/>
-          <w:sz w:val="22"/>
-          <w:szCs w:val="22"/>
-          <w:lang w:val="en-US"/>
-        </w:rPr>
-        <w:t xml:space="preserve"> and creating fixes for outlier issues.</w:t>
+          <w:color w:val="292929"/>
+          <w:sz w:val="22"/>
+          <w:szCs w:val="22"/>
+          <w:lang w:val="en-US"/>
+        </w:rPr>
+      </w:pPr>
+      <w:r>
+        <w:rPr>
+          <w:rFonts w:ascii="Arial" w:hAnsi="Arial" w:cs="Arial"/>
+          <w:color w:val="292929"/>
+          <w:sz w:val="22"/>
+          <w:szCs w:val="22"/>
+          <w:lang w:val="en-US"/>
+        </w:rPr>
+        <w:t>a</w:t>
+      </w:r>
+      <w:r>
+        <w:rPr>
+          <w:rFonts w:ascii="Arial" w:hAnsi="Arial" w:cs="Arial"/>
+          <w:color w:val="292929"/>
+          <w:sz w:val="22"/>
+          <w:szCs w:val="22"/>
+          <w:lang w:val="en-US"/>
+        </w:rPr>
+        <w:t>naly</w:t>
+      </w:r>
+      <w:r>
+        <w:rPr>
+          <w:rFonts w:ascii="Arial" w:hAnsi="Arial" w:cs="Arial"/>
+          <w:color w:val="292929"/>
+          <w:sz w:val="22"/>
+          <w:szCs w:val="22"/>
+          <w:lang w:val="en-US"/>
+        </w:rPr>
+        <w:t>z</w:t>
+      </w:r>
+      <w:r>
+        <w:rPr>
+          <w:rFonts w:ascii="Arial" w:hAnsi="Arial" w:cs="Arial"/>
+          <w:color w:val="292929"/>
+          <w:sz w:val="22"/>
+          <w:szCs w:val="22"/>
+          <w:lang w:val="en-US"/>
+        </w:rPr>
+        <w:t xml:space="preserve">ing and creating fixes for outlier </w:t>
+      </w:r>
+      <w:r>
+        <w:rPr>
+          <w:rFonts w:ascii="Arial" w:hAnsi="Arial" w:cs="Arial"/>
+          <w:color w:val="292929"/>
+          <w:sz w:val="22"/>
+          <w:szCs w:val="22"/>
+          <w:lang w:val="en-US"/>
+        </w:rPr>
+        <w:t>bugs</w:t>
       </w:r>
     </w:p>
     <w:p>
@@ -804,33 +985,55 @@
         <w:ind w:right="-387"/>
         <w:rPr>
           <w:rFonts w:ascii="Arial" w:hAnsi="Arial" w:cs="Arial"/>
-          <w:color w:val="6D6E71"/>
-          <w:sz w:val="22"/>
-          <w:szCs w:val="22"/>
-          <w:lang w:val="en-US"/>
-        </w:rPr>
-      </w:pPr>
-      <w:r>
-        <w:rPr>
-          <w:rFonts w:ascii="Arial" w:hAnsi="Arial" w:cs="Arial"/>
-          <w:color w:val="6D6E71"/>
-          <w:sz w:val="22"/>
-          <w:szCs w:val="22"/>
-          <w:lang w:val="en-US"/>
-        </w:rPr>
-        <w:t>Predicting and finding solutions to potential future problems.</w:t>
-      </w:r>
-    </w:p>
-    <w:p>
-      <w:pPr>
-        <w:widowControl w:val="0"/>
-        <w:autoSpaceDE w:val="0"/>
-        <w:autoSpaceDN w:val="0"/>
-        <w:adjustRightInd w:val="0"/>
-        <w:ind w:right="-387"/>
-        <w:rPr>
-          <w:rFonts w:ascii="Arial" w:hAnsi="Arial" w:cs="Arial"/>
-          <w:color w:val="6D6E71"/>
+          <w:color w:val="292929"/>
+          <w:sz w:val="22"/>
+          <w:szCs w:val="22"/>
+          <w:lang w:val="en-US"/>
+        </w:rPr>
+      </w:pPr>
+      <w:proofErr w:type="gramStart"/>
+      <w:r>
+        <w:rPr>
+          <w:rFonts w:ascii="Arial" w:hAnsi="Arial" w:cs="Arial"/>
+          <w:color w:val="292929"/>
+          <w:sz w:val="22"/>
+          <w:szCs w:val="22"/>
+          <w:lang w:val="en-US"/>
+        </w:rPr>
+        <w:t>p</w:t>
+      </w:r>
+      <w:r>
+        <w:rPr>
+          <w:rFonts w:ascii="Arial" w:hAnsi="Arial" w:cs="Arial"/>
+          <w:color w:val="292929"/>
+          <w:sz w:val="22"/>
+          <w:szCs w:val="22"/>
+          <w:lang w:val="en-US"/>
+        </w:rPr>
+        <w:t>redicting</w:t>
+      </w:r>
+      <w:proofErr w:type="gramEnd"/>
+      <w:r>
+        <w:rPr>
+          <w:rFonts w:ascii="Arial" w:hAnsi="Arial" w:cs="Arial"/>
+          <w:color w:val="292929"/>
+          <w:sz w:val="22"/>
+          <w:szCs w:val="22"/>
+          <w:lang w:val="en-US"/>
+        </w:rPr>
+        <w:t xml:space="preserve"> and finding solutions to potential future problems.</w:t>
+      </w:r>
+    </w:p>
+    <w:p>
+      <w:pPr>
+        <w:widowControl w:val="0"/>
+        <w:autoSpaceDE w:val="0"/>
+        <w:autoSpaceDN w:val="0"/>
+        <w:adjustRightInd w:val="0"/>
+        <w:ind w:right="-387"/>
+        <w:rPr>
+          <w:rFonts w:ascii="Arial" w:hAnsi="Arial" w:cs="Arial"/>
+          <w:color w:val="292929"/>
           <w:sz w:val="22"/>
           <w:szCs w:val="22"/>
           <w:lang w:val="en-US"/>
@@ -851,7 +1054,7 @@
         <w:ind w:right="-387"/>
         <w:rPr>
           <w:rFonts w:ascii="Arial" w:hAnsi="Arial" w:cs="Arial"/>
-          <w:color w:val="6D6E71"/>
+          <w:color w:val="292929"/>
           <w:sz w:val="22"/>
           <w:szCs w:val="22"/>
           <w:lang w:val="en-US"/>
@@ -862,18 +1065,15 @@
           <w:rFonts w:ascii="Arial" w:hAnsi="Arial" w:cs="Arial"/>
           <w:b/>
           <w:bCs/>
-          <w:color w:val="231F20"/>
-          <w:sz w:val="22"/>
-          <w:szCs w:val="22"/>
-          <w:lang w:val="en-US"/>
-        </w:rPr>
-        <w:t>Evolving</w:t>
-      </w:r>
-      <w:r>
-        <w:rPr>
-          <w:rFonts w:ascii="Arial" w:hAnsi="Arial" w:cs="Arial"/>
-          <w:b/>
-          <w:color w:val="231F20"/>
+          <w:sz w:val="22"/>
+          <w:szCs w:val="22"/>
+          <w:lang w:val="en-US"/>
+        </w:rPr>
+        <w:t>Evolving products</w:t>
+      </w:r>
+      <w:r>
+        <w:rPr>
+          <w:rFonts w:ascii="Arial" w:hAnsi="Arial" w:cs="Arial"/>
           <w:sz w:val="22"/>
           <w:szCs w:val="22"/>
           <w:lang w:val="en-US"/>
@@ -883,23 +1083,32 @@
       <w:r>
         <w:rPr>
           <w:rFonts w:ascii="Arial" w:hAnsi="Arial" w:cs="Arial"/>
-          <w:b/>
-          <w:color w:val="6D6E71"/>
-          <w:sz w:val="22"/>
-          <w:szCs w:val="22"/>
-          <w:lang w:val="en-US"/>
-        </w:rPr>
-        <w:t>products</w:t>
-      </w:r>
-      <w:r>
-        <w:rPr>
-          <w:rFonts w:ascii="Arial" w:hAnsi="Arial" w:cs="Arial"/>
-          <w:color w:val="6D6E71"/>
-          <w:sz w:val="22"/>
-          <w:szCs w:val="22"/>
-          <w:lang w:val="en-US"/>
-        </w:rPr>
-        <w:t xml:space="preserve"> and processes:</w:t>
+          <w:color w:val="292929"/>
+          <w:sz w:val="22"/>
+          <w:szCs w:val="22"/>
+          <w:lang w:val="en-US"/>
+        </w:rPr>
+        <w:t>and processes</w:t>
+      </w:r>
+      <w:r>
+        <w:rPr>
+          <w:rFonts w:ascii="Arial" w:hAnsi="Arial" w:cs="Arial"/>
+          <w:color w:val="292929"/>
+          <w:sz w:val="22"/>
+          <w:szCs w:val="22"/>
+          <w:lang w:val="en-US"/>
+        </w:rPr>
+        <w:t xml:space="preserve"> through</w:t>
+      </w:r>
+      <w:r>
+        <w:rPr>
+          <w:rFonts w:ascii="Arial" w:hAnsi="Arial" w:cs="Arial"/>
+          <w:color w:val="292929"/>
+          <w:sz w:val="22"/>
+          <w:szCs w:val="22"/>
+          <w:lang w:val="en-US"/>
+        </w:rPr>
+        <w:t>:</w:t>
       </w:r>
     </w:p>
     <w:p>
@@ -916,34 +1125,42 @@
         <w:ind w:right="-387"/>
         <w:rPr>
           <w:rFonts w:ascii="Arial" w:hAnsi="Arial" w:cs="Arial"/>
-          <w:color w:val="6D6E71"/>
-          <w:sz w:val="22"/>
-          <w:szCs w:val="22"/>
-          <w:lang w:val="en-US"/>
-        </w:rPr>
-      </w:pPr>
-      <w:proofErr w:type="gramStart"/>
-      <w:r>
-        <w:rPr>
-          <w:rFonts w:ascii="Arial" w:hAnsi="Arial" w:cs="Arial"/>
-          <w:color w:val="6D6E71"/>
-          <w:sz w:val="22"/>
-          <w:szCs w:val="22"/>
-          <w:lang w:val="en-US"/>
-        </w:rPr>
-        <w:t>Researching new development frameworks and ideas</w:t>
-      </w:r>
-      <w:r>
-        <w:rPr>
-          <w:rFonts w:ascii="Arial" w:hAnsi="Arial" w:cs="Arial"/>
-          <w:color w:val="6D6E71"/>
-          <w:sz w:val="22"/>
-          <w:szCs w:val="22"/>
-          <w:lang w:val="en-US"/>
-        </w:rPr>
-        <w:t>.</w:t>
-      </w:r>
-      <w:proofErr w:type="gramEnd"/>
+          <w:color w:val="292929"/>
+          <w:sz w:val="22"/>
+          <w:szCs w:val="22"/>
+          <w:lang w:val="en-US"/>
+        </w:rPr>
+      </w:pPr>
+      <w:r>
+        <w:rPr>
+          <w:rFonts w:ascii="Arial" w:hAnsi="Arial" w:cs="Arial"/>
+          <w:color w:val="292929"/>
+          <w:sz w:val="22"/>
+          <w:szCs w:val="22"/>
+          <w:lang w:val="en-US"/>
+        </w:rPr>
+        <w:t>r</w:t>
+      </w:r>
+      <w:r>
+        <w:rPr>
+          <w:rFonts w:ascii="Arial" w:hAnsi="Arial" w:cs="Arial"/>
+          <w:color w:val="292929"/>
+          <w:sz w:val="22"/>
+          <w:szCs w:val="22"/>
+          <w:lang w:val="en-US"/>
+        </w:rPr>
+        <w:t>esearching new d</w:t>
+      </w:r>
+      <w:r>
+        <w:rPr>
+          <w:rFonts w:ascii="Arial" w:hAnsi="Arial" w:cs="Arial"/>
+          <w:color w:val="292929"/>
+          <w:sz w:val="22"/>
+          <w:szCs w:val="22"/>
+          <w:lang w:val="en-US"/>
+        </w:rPr>
+        <w:t>evelopment frameworks and ideas</w:t>
+      </w:r>
     </w:p>
     <w:p>
       <w:pPr>
@@ -959,43 +1176,41 @@
         <w:ind w:right="-387"/>
         <w:rPr>
           <w:rFonts w:ascii="Arial" w:hAnsi="Arial" w:cs="Arial"/>
-          <w:color w:val="6D6E71"/>
-          <w:sz w:val="22"/>
-          <w:szCs w:val="22"/>
-          <w:lang w:val="en-US"/>
-        </w:rPr>
-      </w:pPr>
-      <w:r>
-        <w:rPr>
-          <w:rFonts w:ascii="Arial" w:hAnsi="Arial" w:cs="Arial"/>
-          <w:color w:val="6D6E71"/>
-          <w:sz w:val="22"/>
-          <w:szCs w:val="22"/>
-          <w:lang w:val="en-US"/>
-        </w:rPr>
-        <w:t xml:space="preserve">Creating </w:t>
-      </w:r>
-      <w:proofErr w:type="spellStart"/>
-      <w:r>
-        <w:rPr>
-          <w:rFonts w:ascii="Arial" w:hAnsi="Arial" w:cs="Arial"/>
-          <w:color w:val="6D6E71"/>
-          <w:sz w:val="22"/>
-          <w:szCs w:val="22"/>
-          <w:lang w:val="en-US"/>
-        </w:rPr>
-        <w:t>standardised</w:t>
-      </w:r>
-      <w:proofErr w:type="spellEnd"/>
-      <w:r>
-        <w:rPr>
-          <w:rFonts w:ascii="Arial" w:hAnsi="Arial" w:cs="Arial"/>
-          <w:color w:val="6D6E71"/>
-          <w:sz w:val="22"/>
-          <w:szCs w:val="22"/>
-          <w:lang w:val="en-US"/>
-        </w:rPr>
-        <w:t xml:space="preserve"> code templates and packages.</w:t>
+          <w:color w:val="292929"/>
+          <w:sz w:val="22"/>
+          <w:szCs w:val="22"/>
+          <w:lang w:val="en-US"/>
+        </w:rPr>
+      </w:pPr>
+      <w:r>
+        <w:rPr>
+          <w:rFonts w:ascii="Arial" w:hAnsi="Arial" w:cs="Arial"/>
+          <w:color w:val="292929"/>
+          <w:sz w:val="22"/>
+          <w:szCs w:val="22"/>
+          <w:lang w:val="en-US"/>
+        </w:rPr>
+        <w:t>c</w:t>
+      </w:r>
+      <w:r>
+        <w:rPr>
+          <w:rFonts w:ascii="Arial" w:hAnsi="Arial" w:cs="Arial"/>
+          <w:color w:val="292929"/>
+          <w:sz w:val="22"/>
+          <w:szCs w:val="22"/>
+          <w:lang w:val="en-US"/>
+        </w:rPr>
+        <w:t>reating standardi</w:t>
+      </w:r>
+      <w:r>
+        <w:rPr>
+          <w:rFonts w:ascii="Arial" w:hAnsi="Arial" w:cs="Arial"/>
+          <w:color w:val="292929"/>
+          <w:sz w:val="22"/>
+          <w:szCs w:val="22"/>
+          <w:lang w:val="en-US"/>
+        </w:rPr>
+        <w:t>zed code templates and packages</w:t>
       </w:r>
     </w:p>
     <w:p>
@@ -1012,43 +1227,41 @@
         <w:ind w:right="-387"/>
         <w:rPr>
           <w:rFonts w:ascii="Arial" w:hAnsi="Arial" w:cs="Arial"/>
-          <w:color w:val="6D6E71"/>
-          <w:sz w:val="22"/>
-          <w:szCs w:val="22"/>
-          <w:lang w:val="en-US"/>
-        </w:rPr>
-      </w:pPr>
-      <w:r>
-        <w:rPr>
-          <w:rFonts w:ascii="Arial" w:hAnsi="Arial" w:cs="Arial"/>
-          <w:color w:val="6D6E71"/>
-          <w:sz w:val="22"/>
-          <w:szCs w:val="22"/>
-          <w:lang w:val="en-US"/>
-        </w:rPr>
-        <w:t xml:space="preserve">Creating </w:t>
-      </w:r>
-      <w:proofErr w:type="gramStart"/>
-      <w:r>
-        <w:rPr>
-          <w:rFonts w:ascii="Arial" w:hAnsi="Arial" w:cs="Arial"/>
-          <w:color w:val="6D6E71"/>
-          <w:sz w:val="22"/>
-          <w:szCs w:val="22"/>
-          <w:lang w:val="en-US"/>
-        </w:rPr>
-        <w:t>backwards-compatible</w:t>
-      </w:r>
-      <w:proofErr w:type="gramEnd"/>
-      <w:r>
-        <w:rPr>
-          <w:rFonts w:ascii="Arial" w:hAnsi="Arial" w:cs="Arial"/>
-          <w:color w:val="6D6E71"/>
-          <w:sz w:val="22"/>
-          <w:szCs w:val="22"/>
-          <w:lang w:val="en-US"/>
-        </w:rPr>
-        <w:t xml:space="preserve"> and future-proof code snippets.</w:t>
+          <w:color w:val="292929"/>
+          <w:sz w:val="22"/>
+          <w:szCs w:val="22"/>
+          <w:lang w:val="en-US"/>
+        </w:rPr>
+      </w:pPr>
+      <w:r>
+        <w:rPr>
+          <w:rFonts w:ascii="Arial" w:hAnsi="Arial" w:cs="Arial"/>
+          <w:color w:val="292929"/>
+          <w:sz w:val="22"/>
+          <w:szCs w:val="22"/>
+          <w:lang w:val="en-US"/>
+        </w:rPr>
+        <w:t>c</w:t>
+      </w:r>
+      <w:r>
+        <w:rPr>
+          <w:rFonts w:ascii="Arial" w:hAnsi="Arial" w:cs="Arial"/>
+          <w:color w:val="292929"/>
+          <w:sz w:val="22"/>
+          <w:szCs w:val="22"/>
+          <w:lang w:val="en-US"/>
+        </w:rPr>
+        <w:t xml:space="preserve">reating backwards-compatible and future-proof code </w:t>
+      </w:r>
+      <w:r>
+        <w:rPr>
+          <w:rFonts w:ascii="Arial" w:hAnsi="Arial" w:cs="Arial"/>
+          <w:color w:val="292929"/>
+          <w:sz w:val="22"/>
+          <w:szCs w:val="22"/>
+          <w:lang w:val="en-US"/>
+        </w:rPr>
+        <w:t>snippets</w:t>
       </w:r>
     </w:p>
     <w:p>
@@ -1065,7 +1278,7 @@
         <w:ind w:right="-387"/>
         <w:rPr>
           <w:rFonts w:ascii="Arial" w:hAnsi="Arial" w:cs="Arial"/>
-          <w:color w:val="6D6E71"/>
+          <w:color w:val="292929"/>
           <w:sz w:val="22"/>
           <w:szCs w:val="22"/>
           <w:lang w:val="en-US"/>
@@ -1075,75 +1288,65 @@
       <w:r>
         <w:rPr>
           <w:rFonts w:ascii="Arial" w:hAnsi="Arial" w:cs="Arial"/>
-          <w:color w:val="6D6E71"/>
-          <w:sz w:val="22"/>
-          <w:szCs w:val="22"/>
-          <w:lang w:val="en-US"/>
-        </w:rPr>
-        <w:t>Meeting</w:t>
-      </w:r>
-      <w:r>
-        <w:rPr>
-          <w:rFonts w:ascii="Arial" w:hAnsi="Arial" w:cs="Arial"/>
-          <w:color w:val="6D6E71"/>
-          <w:sz w:val="22"/>
-          <w:szCs w:val="22"/>
-          <w:lang w:val="en-US"/>
-        </w:rPr>
-        <w:t xml:space="preserve"> with </w:t>
-      </w:r>
-      <w:r>
-        <w:rPr>
-          <w:rFonts w:ascii="Arial" w:hAnsi="Arial" w:cs="Arial"/>
-          <w:color w:val="6D6E71"/>
-          <w:sz w:val="22"/>
-          <w:szCs w:val="22"/>
-          <w:lang w:val="en-US"/>
-        </w:rPr>
-        <w:t>staff from different</w:t>
-      </w:r>
-      <w:r>
-        <w:rPr>
-          <w:rFonts w:ascii="Arial" w:hAnsi="Arial" w:cs="Arial"/>
-          <w:color w:val="6D6E71"/>
-          <w:sz w:val="22"/>
-          <w:szCs w:val="22"/>
-          <w:lang w:val="en-US"/>
-        </w:rPr>
-        <w:t xml:space="preserve"> </w:t>
-      </w:r>
-      <w:r>
-        <w:rPr>
-          <w:rFonts w:ascii="Arial" w:hAnsi="Arial" w:cs="Arial"/>
-          <w:color w:val="6D6E71"/>
-          <w:sz w:val="22"/>
-          <w:szCs w:val="22"/>
-          <w:lang w:val="en-US"/>
-        </w:rPr>
-        <w:t xml:space="preserve">teams </w:t>
-      </w:r>
-      <w:r>
-        <w:rPr>
-          <w:rFonts w:ascii="Arial" w:hAnsi="Arial" w:cs="Arial"/>
-          <w:color w:val="6D6E71"/>
-          <w:sz w:val="22"/>
-          <w:szCs w:val="22"/>
-          <w:lang w:val="en-US"/>
-        </w:rPr>
-        <w:t>to improve user experience.</w:t>
+          <w:color w:val="292929"/>
+          <w:sz w:val="22"/>
+          <w:szCs w:val="22"/>
+          <w:lang w:val="en-US"/>
+        </w:rPr>
+        <w:t>m</w:t>
+      </w:r>
+      <w:r>
+        <w:rPr>
+          <w:rFonts w:ascii="Arial" w:hAnsi="Arial" w:cs="Arial"/>
+          <w:color w:val="292929"/>
+          <w:sz w:val="22"/>
+          <w:szCs w:val="22"/>
+          <w:lang w:val="en-US"/>
+        </w:rPr>
+        <w:t>eeting</w:t>
       </w:r>
       <w:proofErr w:type="gramEnd"/>
-    </w:p>
-    <w:p>
-      <w:pPr>
-        <w:widowControl w:val="0"/>
-        <w:autoSpaceDE w:val="0"/>
-        <w:autoSpaceDN w:val="0"/>
-        <w:adjustRightInd w:val="0"/>
-        <w:ind w:right="-387"/>
-        <w:rPr>
-          <w:rFonts w:ascii="Arial" w:hAnsi="Arial" w:cs="Arial"/>
-          <w:color w:val="6D6E71"/>
+      <w:r>
+        <w:rPr>
+          <w:rFonts w:ascii="Arial" w:hAnsi="Arial" w:cs="Arial"/>
+          <w:color w:val="292929"/>
+          <w:sz w:val="22"/>
+          <w:szCs w:val="22"/>
+          <w:lang w:val="en-US"/>
+        </w:rPr>
+        <w:t xml:space="preserve"> with staff from different teams to </w:t>
+      </w:r>
+      <w:r>
+        <w:rPr>
+          <w:rFonts w:ascii="Arial" w:hAnsi="Arial" w:cs="Arial"/>
+          <w:color w:val="292929"/>
+          <w:sz w:val="22"/>
+          <w:szCs w:val="22"/>
+          <w:lang w:val="en-US"/>
+        </w:rPr>
+        <w:t>gain feedback and ideas</w:t>
+      </w:r>
+      <w:r>
+        <w:rPr>
+          <w:rFonts w:ascii="Arial" w:hAnsi="Arial" w:cs="Arial"/>
+          <w:color w:val="292929"/>
+          <w:sz w:val="22"/>
+          <w:szCs w:val="22"/>
+          <w:lang w:val="en-US"/>
+        </w:rPr>
+        <w:t>.</w:t>
+      </w:r>
+    </w:p>
+    <w:p>
+      <w:pPr>
+        <w:widowControl w:val="0"/>
+        <w:autoSpaceDE w:val="0"/>
+        <w:autoSpaceDN w:val="0"/>
+        <w:adjustRightInd w:val="0"/>
+        <w:ind w:right="-387"/>
+        <w:rPr>
+          <w:rFonts w:ascii="Arial" w:hAnsi="Arial" w:cs="Arial"/>
+          <w:color w:val="292929"/>
           <w:sz w:val="22"/>
           <w:szCs w:val="22"/>
           <w:lang w:val="en-US"/>
@@ -1164,7 +1367,7 @@
         <w:ind w:right="-387"/>
         <w:rPr>
           <w:rFonts w:ascii="Arial" w:hAnsi="Arial" w:cs="Arial"/>
-          <w:color w:val="6D6E71"/>
+          <w:color w:val="292929"/>
           <w:sz w:val="22"/>
           <w:szCs w:val="22"/>
           <w:lang w:val="en-US"/>
@@ -1175,7 +1378,6 @@
           <w:rFonts w:ascii="Arial" w:hAnsi="Arial" w:cs="Arial"/>
           <w:b/>
           <w:bCs/>
-          <w:color w:val="231F20"/>
           <w:sz w:val="22"/>
           <w:szCs w:val="22"/>
           <w:lang w:val="en-US"/>
@@ -1185,7 +1387,7 @@
       <w:r>
         <w:rPr>
           <w:rFonts w:ascii="Arial" w:hAnsi="Arial" w:cs="Arial"/>
-          <w:color w:val="231F20"/>
+          <w:color w:val="292929"/>
           <w:sz w:val="22"/>
           <w:szCs w:val="22"/>
           <w:lang w:val="en-US"/>
@@ -1195,22 +1397,42 @@
       <w:r>
         <w:rPr>
           <w:rFonts w:ascii="Arial" w:hAnsi="Arial" w:cs="Arial"/>
-          <w:color w:val="6D6E71"/>
-          <w:sz w:val="22"/>
-          <w:szCs w:val="22"/>
-          <w:lang w:val="en-US"/>
-        </w:rPr>
-        <w:t xml:space="preserve">web developers and new web </w:t>
-      </w:r>
-      <w:r>
-        <w:rPr>
-          <w:rFonts w:ascii="Arial" w:hAnsi="Arial" w:cs="Arial"/>
-          <w:color w:val="6D6E71"/>
-          <w:sz w:val="22"/>
-          <w:szCs w:val="22"/>
-          <w:lang w:val="en-US"/>
-        </w:rPr>
-        <w:t>designers:</w:t>
+          <w:color w:val="292929"/>
+          <w:sz w:val="22"/>
+          <w:szCs w:val="22"/>
+          <w:lang w:val="en-US"/>
+        </w:rPr>
+        <w:t xml:space="preserve">web developers and </w:t>
+      </w:r>
+      <w:r>
+        <w:rPr>
+          <w:rFonts w:ascii="Arial" w:hAnsi="Arial" w:cs="Arial"/>
+          <w:color w:val="292929"/>
+          <w:sz w:val="22"/>
+          <w:szCs w:val="22"/>
+          <w:lang w:val="en-US"/>
+        </w:rPr>
+        <w:t>designers</w:t>
+      </w:r>
+      <w:r>
+        <w:rPr>
+          <w:rFonts w:ascii="Arial" w:hAnsi="Arial" w:cs="Arial"/>
+          <w:color w:val="292929"/>
+          <w:sz w:val="22"/>
+          <w:szCs w:val="22"/>
+          <w:lang w:val="en-US"/>
+        </w:rPr>
+        <w:t xml:space="preserve"> by</w:t>
+      </w:r>
+      <w:r>
+        <w:rPr>
+          <w:rFonts w:ascii="Arial" w:hAnsi="Arial" w:cs="Arial"/>
+          <w:color w:val="292929"/>
+          <w:sz w:val="22"/>
+          <w:szCs w:val="22"/>
+          <w:lang w:val="en-US"/>
+        </w:rPr>
+        <w:t>:</w:t>
       </w:r>
     </w:p>
     <w:p>
@@ -1227,26 +1449,36 @@
         <w:ind w:right="-387"/>
         <w:rPr>
           <w:rFonts w:ascii="Arial" w:hAnsi="Arial" w:cs="Arial"/>
-          <w:color w:val="6D6E71"/>
-          <w:sz w:val="22"/>
-          <w:szCs w:val="22"/>
-          <w:lang w:val="en-US"/>
-        </w:rPr>
-      </w:pPr>
-      <w:r>
-        <w:rPr>
-          <w:rFonts w:ascii="Arial" w:hAnsi="Arial" w:cs="Arial"/>
-          <w:color w:val="6D6E71"/>
-          <w:sz w:val="22"/>
-          <w:szCs w:val="22"/>
-          <w:lang w:val="en-US"/>
-        </w:rPr>
-        <w:t xml:space="preserve">Running </w:t>
-      </w:r>
-      <w:r>
-        <w:rPr>
-          <w:rFonts w:ascii="Arial" w:hAnsi="Arial" w:cs="Arial"/>
-          <w:color w:val="6D6E71"/>
+          <w:color w:val="292929"/>
+          <w:sz w:val="22"/>
+          <w:szCs w:val="22"/>
+          <w:lang w:val="en-US"/>
+        </w:rPr>
+      </w:pPr>
+      <w:r>
+        <w:rPr>
+          <w:rFonts w:ascii="Arial" w:hAnsi="Arial" w:cs="Arial"/>
+          <w:color w:val="292929"/>
+          <w:sz w:val="22"/>
+          <w:szCs w:val="22"/>
+          <w:lang w:val="en-US"/>
+        </w:rPr>
+        <w:t>r</w:t>
+      </w:r>
+      <w:r>
+        <w:rPr>
+          <w:rFonts w:ascii="Arial" w:hAnsi="Arial" w:cs="Arial"/>
+          <w:color w:val="292929"/>
+          <w:sz w:val="22"/>
+          <w:szCs w:val="22"/>
+          <w:lang w:val="en-US"/>
+        </w:rPr>
+        <w:t xml:space="preserve">unning </w:t>
+      </w:r>
+      <w:r>
+        <w:rPr>
+          <w:rFonts w:ascii="Arial" w:hAnsi="Arial" w:cs="Arial"/>
+          <w:color w:val="292929"/>
           <w:sz w:val="22"/>
           <w:szCs w:val="22"/>
           <w:lang w:val="en-US"/>
@@ -1256,7 +1488,7 @@
       <w:r>
         <w:rPr>
           <w:rFonts w:ascii="Arial" w:hAnsi="Arial" w:cs="Arial"/>
-          <w:color w:val="6D6E71"/>
+          <w:color w:val="292929"/>
           <w:sz w:val="22"/>
           <w:szCs w:val="22"/>
           <w:lang w:val="en-US"/>
@@ -1266,7 +1498,7 @@
       <w:r>
         <w:rPr>
           <w:rFonts w:ascii="Arial" w:hAnsi="Arial" w:cs="Arial"/>
-          <w:color w:val="6D6E71"/>
+          <w:color w:val="292929"/>
           <w:sz w:val="22"/>
           <w:szCs w:val="22"/>
           <w:lang w:val="en-US"/>
@@ -1276,7 +1508,7 @@
       <w:r>
         <w:rPr>
           <w:rFonts w:ascii="Arial" w:hAnsi="Arial" w:cs="Arial"/>
-          <w:color w:val="6D6E71"/>
+          <w:color w:val="292929"/>
           <w:sz w:val="22"/>
           <w:szCs w:val="22"/>
           <w:lang w:val="en-US"/>
@@ -1287,7 +1519,7 @@
       <w:r>
         <w:rPr>
           <w:rFonts w:ascii="Arial" w:hAnsi="Arial" w:cs="Arial"/>
-          <w:color w:val="6D6E71"/>
+          <w:color w:val="292929"/>
           <w:sz w:val="22"/>
           <w:szCs w:val="22"/>
           <w:lang w:val="en-US"/>
@@ -1298,22 +1530,12 @@
       <w:r>
         <w:rPr>
           <w:rFonts w:ascii="Arial" w:hAnsi="Arial" w:cs="Arial"/>
-          <w:color w:val="6D6E71"/>
+          <w:color w:val="292929"/>
           <w:sz w:val="22"/>
           <w:szCs w:val="22"/>
           <w:lang w:val="en-US"/>
         </w:rPr>
         <w:t>, CSS, Bootstrap</w:t>
-      </w:r>
-      <w:r>
-        <w:rPr>
-          <w:rFonts w:ascii="Arial" w:hAnsi="Arial" w:cs="Arial"/>
-          <w:color w:val="6D6E71"/>
-          <w:sz w:val="22"/>
-          <w:szCs w:val="22"/>
-          <w:lang w:val="en-US"/>
-        </w:rPr>
-        <w:t>.</w:t>
       </w:r>
     </w:p>
     <w:p>
@@ -1330,34 +1552,52 @@
         <w:ind w:right="-387"/>
         <w:rPr>
           <w:rFonts w:ascii="Arial" w:hAnsi="Arial" w:cs="Arial"/>
-          <w:color w:val="6D6E71"/>
-          <w:sz w:val="22"/>
-          <w:szCs w:val="22"/>
-          <w:lang w:val="en-US"/>
-        </w:rPr>
-      </w:pPr>
-      <w:proofErr w:type="gramStart"/>
-      <w:r>
-        <w:rPr>
-          <w:rFonts w:ascii="Arial" w:hAnsi="Arial" w:cs="Arial"/>
-          <w:color w:val="6D6E71"/>
-          <w:sz w:val="22"/>
-          <w:szCs w:val="22"/>
-          <w:lang w:val="en-US"/>
-        </w:rPr>
-        <w:t>Creating learning programs</w:t>
-      </w:r>
-      <w:r>
-        <w:rPr>
-          <w:rFonts w:ascii="Arial" w:hAnsi="Arial" w:cs="Arial"/>
-          <w:color w:val="6D6E71"/>
-          <w:sz w:val="22"/>
-          <w:szCs w:val="22"/>
-          <w:lang w:val="en-US"/>
-        </w:rPr>
-        <w:t xml:space="preserve"> for external providers to teach our new intakes.</w:t>
-      </w:r>
-      <w:proofErr w:type="gramEnd"/>
+          <w:color w:val="292929"/>
+          <w:sz w:val="22"/>
+          <w:szCs w:val="22"/>
+          <w:lang w:val="en-US"/>
+        </w:rPr>
+      </w:pPr>
+      <w:r>
+        <w:rPr>
+          <w:rFonts w:ascii="Arial" w:hAnsi="Arial" w:cs="Arial"/>
+          <w:color w:val="292929"/>
+          <w:sz w:val="22"/>
+          <w:szCs w:val="22"/>
+          <w:lang w:val="en-US"/>
+        </w:rPr>
+        <w:t>c</w:t>
+      </w:r>
+      <w:r>
+        <w:rPr>
+          <w:rFonts w:ascii="Arial" w:hAnsi="Arial" w:cs="Arial"/>
+          <w:color w:val="292929"/>
+          <w:sz w:val="22"/>
+          <w:szCs w:val="22"/>
+          <w:lang w:val="en-US"/>
+        </w:rPr>
+        <w:t>reating learning programs</w:t>
+      </w:r>
+      <w:r>
+        <w:rPr>
+          <w:rFonts w:ascii="Arial" w:hAnsi="Arial" w:cs="Arial"/>
+          <w:color w:val="292929"/>
+          <w:sz w:val="22"/>
+          <w:szCs w:val="22"/>
+          <w:lang w:val="en-US"/>
+        </w:rPr>
+        <w:t xml:space="preserve"> for external pro</w:t>
+      </w:r>
+      <w:r>
+        <w:rPr>
+          <w:rFonts w:ascii="Arial" w:hAnsi="Arial" w:cs="Arial"/>
+          <w:color w:val="292929"/>
+          <w:sz w:val="22"/>
+          <w:szCs w:val="22"/>
+          <w:lang w:val="en-US"/>
+        </w:rPr>
+        <w:t>viders to teach our new intakes</w:t>
+      </w:r>
     </w:p>
     <w:p>
       <w:pPr>
@@ -1373,7 +1613,7 @@
         <w:ind w:right="-387"/>
         <w:rPr>
           <w:rFonts w:ascii="Arial" w:hAnsi="Arial" w:cs="Arial"/>
-          <w:color w:val="6D6E71"/>
+          <w:color w:val="292929"/>
           <w:sz w:val="22"/>
           <w:szCs w:val="22"/>
           <w:lang w:val="en-US"/>
@@ -1383,70 +1623,70 @@
       <w:r>
         <w:rPr>
           <w:rFonts w:ascii="Arial" w:hAnsi="Arial" w:cs="Arial"/>
-          <w:color w:val="6D6E71"/>
-          <w:sz w:val="22"/>
-          <w:szCs w:val="22"/>
-          <w:lang w:val="en-US"/>
-        </w:rPr>
-        <w:t>1-on-1</w:t>
+          <w:color w:val="292929"/>
+          <w:sz w:val="22"/>
+          <w:szCs w:val="22"/>
+          <w:lang w:val="en-US"/>
+        </w:rPr>
+        <w:t>mentoring</w:t>
       </w:r>
       <w:proofErr w:type="gramEnd"/>
       <w:r>
         <w:rPr>
           <w:rFonts w:ascii="Arial" w:hAnsi="Arial" w:cs="Arial"/>
-          <w:color w:val="6D6E71"/>
-          <w:sz w:val="22"/>
-          <w:szCs w:val="22"/>
-          <w:lang w:val="en-US"/>
-        </w:rPr>
-        <w:t xml:space="preserve"> mentoring</w:t>
-      </w:r>
-      <w:r>
-        <w:rPr>
-          <w:rFonts w:ascii="Arial" w:hAnsi="Arial" w:cs="Arial"/>
-          <w:color w:val="6D6E71"/>
-          <w:sz w:val="22"/>
-          <w:szCs w:val="22"/>
-          <w:lang w:val="en-US"/>
-        </w:rPr>
-        <w:t xml:space="preserve"> and QA with two web developers.</w:t>
-      </w:r>
-    </w:p>
-    <w:p>
-      <w:pPr>
-        <w:widowControl w:val="0"/>
-        <w:autoSpaceDE w:val="0"/>
-        <w:autoSpaceDN w:val="0"/>
-        <w:adjustRightInd w:val="0"/>
-        <w:ind w:right="-387"/>
-        <w:rPr>
-          <w:rFonts w:ascii="Arial" w:hAnsi="Arial" w:cs="Arial"/>
-          <w:color w:val="6D6E71"/>
-          <w:sz w:val="22"/>
-          <w:szCs w:val="22"/>
-          <w:lang w:val="en-US"/>
-        </w:rPr>
-      </w:pPr>
-    </w:p>
-    <w:p>
-      <w:pPr>
-        <w:widowControl w:val="0"/>
-        <w:autoSpaceDE w:val="0"/>
-        <w:autoSpaceDN w:val="0"/>
-        <w:adjustRightInd w:val="0"/>
-        <w:ind w:right="-387"/>
-        <w:rPr>
-          <w:rFonts w:ascii="Arial" w:hAnsi="Arial" w:cs="Arial"/>
-          <w:color w:val="6D6E71"/>
-          <w:sz w:val="22"/>
-          <w:szCs w:val="22"/>
-          <w:lang w:val="en-US"/>
-        </w:rPr>
-      </w:pPr>
-      <w:r>
-        <w:rPr>
-          <w:rFonts w:ascii="Arial" w:hAnsi="Arial" w:cs="Arial"/>
-          <w:color w:val="6D6E71"/>
+          <w:color w:val="292929"/>
+          <w:sz w:val="22"/>
+          <w:szCs w:val="22"/>
+          <w:lang w:val="en-US"/>
+        </w:rPr>
+        <w:t xml:space="preserve"> new staff members on a day-to-day basis</w:t>
+      </w:r>
+      <w:r>
+        <w:rPr>
+          <w:rFonts w:ascii="Arial" w:hAnsi="Arial" w:cs="Arial"/>
+          <w:color w:val="292929"/>
+          <w:sz w:val="22"/>
+          <w:szCs w:val="22"/>
+          <w:lang w:val="en-US"/>
+        </w:rPr>
+        <w:t>.</w:t>
+      </w:r>
+    </w:p>
+    <w:p>
+      <w:pPr>
+        <w:widowControl w:val="0"/>
+        <w:autoSpaceDE w:val="0"/>
+        <w:autoSpaceDN w:val="0"/>
+        <w:adjustRightInd w:val="0"/>
+        <w:ind w:right="-387"/>
+        <w:rPr>
+          <w:rFonts w:ascii="Arial" w:hAnsi="Arial" w:cs="Arial"/>
+          <w:color w:val="292929"/>
+          <w:sz w:val="22"/>
+          <w:szCs w:val="22"/>
+          <w:lang w:val="en-US"/>
+        </w:rPr>
+      </w:pPr>
+    </w:p>
+    <w:p>
+      <w:pPr>
+        <w:widowControl w:val="0"/>
+        <w:autoSpaceDE w:val="0"/>
+        <w:autoSpaceDN w:val="0"/>
+        <w:adjustRightInd w:val="0"/>
+        <w:ind w:right="-387"/>
+        <w:rPr>
+          <w:rFonts w:ascii="Arial" w:hAnsi="Arial" w:cs="Arial"/>
+          <w:color w:val="292929"/>
+          <w:sz w:val="22"/>
+          <w:szCs w:val="22"/>
+          <w:lang w:val="en-US"/>
+        </w:rPr>
+      </w:pPr>
+      <w:r>
+        <w:rPr>
+          <w:rFonts w:ascii="Arial" w:hAnsi="Arial" w:cs="Arial"/>
+          <w:color w:val="292929"/>
           <w:sz w:val="22"/>
           <w:szCs w:val="22"/>
           <w:lang w:val="en-US"/>
@@ -1463,16 +1703,16 @@
         <w:ind w:right="-387"/>
         <w:rPr>
           <w:rFonts w:ascii="Arial" w:hAnsi="Arial" w:cs="Arial"/>
-          <w:color w:val="6D6E71"/>
-          <w:sz w:val="22"/>
-          <w:szCs w:val="22"/>
-          <w:lang w:val="en-US"/>
-        </w:rPr>
-      </w:pPr>
-      <w:r>
-        <w:rPr>
-          <w:rFonts w:ascii="Arial" w:hAnsi="Arial" w:cs="Arial"/>
-          <w:color w:val="6D6E71"/>
+          <w:color w:val="292929"/>
+          <w:sz w:val="22"/>
+          <w:szCs w:val="22"/>
+          <w:lang w:val="en-US"/>
+        </w:rPr>
+      </w:pPr>
+      <w:r>
+        <w:rPr>
+          <w:rFonts w:ascii="Arial" w:hAnsi="Arial" w:cs="Arial"/>
+          <w:color w:val="292929"/>
           <w:sz w:val="22"/>
           <w:szCs w:val="22"/>
           <w:lang w:val="en-US"/>
@@ -1489,7 +1729,7 @@
         <w:ind w:right="-387"/>
         <w:rPr>
           <w:rFonts w:ascii="Arial" w:hAnsi="Arial" w:cs="Arial"/>
-          <w:color w:val="6D6E71"/>
+          <w:color w:val="292929"/>
           <w:sz w:val="22"/>
           <w:szCs w:val="22"/>
           <w:lang w:val="en-US"/>
@@ -1510,38 +1750,78 @@
         <w:ind w:right="-387"/>
         <w:rPr>
           <w:rFonts w:ascii="Arial" w:hAnsi="Arial" w:cs="Arial"/>
-          <w:color w:val="6D6E71"/>
-          <w:sz w:val="22"/>
-          <w:szCs w:val="22"/>
-          <w:lang w:val="en-US"/>
-        </w:rPr>
-      </w:pPr>
-      <w:r>
-        <w:rPr>
-          <w:rFonts w:ascii="Arial" w:hAnsi="Arial" w:cs="Arial"/>
-          <w:color w:val="6D6E71"/>
-          <w:sz w:val="22"/>
-          <w:szCs w:val="22"/>
-          <w:lang w:val="en-US"/>
-        </w:rPr>
-        <w:t xml:space="preserve">Run our </w:t>
+          <w:color w:val="292929"/>
+          <w:sz w:val="22"/>
+          <w:szCs w:val="22"/>
+          <w:lang w:val="en-US"/>
+        </w:rPr>
+      </w:pPr>
+      <w:r>
+        <w:rPr>
+          <w:rFonts w:ascii="Arial" w:hAnsi="Arial" w:cs="Arial"/>
+          <w:color w:val="292929"/>
+          <w:sz w:val="22"/>
+          <w:szCs w:val="22"/>
+          <w:lang w:val="en-US"/>
+        </w:rPr>
+        <w:t>r</w:t>
+      </w:r>
+      <w:r>
+        <w:rPr>
+          <w:rFonts w:ascii="Arial" w:hAnsi="Arial" w:cs="Arial"/>
+          <w:color w:val="292929"/>
+          <w:sz w:val="22"/>
+          <w:szCs w:val="22"/>
+          <w:lang w:val="en-US"/>
+        </w:rPr>
+        <w:t xml:space="preserve">un our </w:t>
+      </w:r>
+      <w:r>
+        <w:rPr>
+          <w:rFonts w:ascii="Arial" w:hAnsi="Arial" w:cs="Arial"/>
+          <w:color w:val="292929"/>
+          <w:sz w:val="22"/>
+          <w:szCs w:val="22"/>
+          <w:lang w:val="en-US"/>
+        </w:rPr>
+        <w:t>organization’s</w:t>
+      </w:r>
+      <w:r>
+        <w:rPr>
+          <w:rFonts w:ascii="Arial" w:hAnsi="Arial" w:cs="Arial"/>
+          <w:color w:val="292929"/>
+          <w:sz w:val="22"/>
+          <w:szCs w:val="22"/>
+          <w:lang w:val="en-US"/>
+        </w:rPr>
+        <w:t xml:space="preserve"> </w:t>
       </w:r>
       <w:proofErr w:type="spellStart"/>
       <w:r>
         <w:rPr>
           <w:rFonts w:ascii="Arial" w:hAnsi="Arial" w:cs="Arial"/>
-          <w:color w:val="6D6E71"/>
-          <w:sz w:val="22"/>
-          <w:szCs w:val="22"/>
-          <w:lang w:val="en-US"/>
-        </w:rPr>
-        <w:t>organisation’s</w:t>
+          <w:color w:val="292929"/>
+          <w:sz w:val="22"/>
+          <w:szCs w:val="22"/>
+          <w:lang w:val="en-US"/>
+        </w:rPr>
+        <w:t>kap</w:t>
+      </w:r>
+      <w:r>
+        <w:rPr>
+          <w:rFonts w:ascii="Arial" w:hAnsi="Arial" w:cs="Arial"/>
+          <w:color w:val="292929"/>
+          <w:sz w:val="22"/>
+          <w:szCs w:val="22"/>
+          <w:lang w:val="en-US"/>
+        </w:rPr>
+        <w:t>a</w:t>
       </w:r>
       <w:proofErr w:type="spellEnd"/>
       <w:r>
         <w:rPr>
           <w:rFonts w:ascii="Arial" w:hAnsi="Arial" w:cs="Arial"/>
-          <w:color w:val="6D6E71"/>
+          <w:color w:val="292929"/>
           <w:sz w:val="22"/>
           <w:szCs w:val="22"/>
           <w:lang w:val="en-US"/>
@@ -1552,55 +1832,33 @@
       <w:r>
         <w:rPr>
           <w:rFonts w:ascii="Arial" w:hAnsi="Arial" w:cs="Arial"/>
-          <w:color w:val="6D6E71"/>
-          <w:sz w:val="22"/>
-          <w:szCs w:val="22"/>
-          <w:lang w:val="en-US"/>
-        </w:rPr>
-        <w:t>kap</w:t>
-      </w:r>
-      <w:r>
-        <w:rPr>
-          <w:rFonts w:ascii="Arial" w:hAnsi="Arial" w:cs="Arial"/>
-          <w:color w:val="6D6E71"/>
-          <w:sz w:val="22"/>
-          <w:szCs w:val="22"/>
-          <w:lang w:val="en-US"/>
-        </w:rPr>
-        <w:t>a</w:t>
+          <w:color w:val="292929"/>
+          <w:sz w:val="22"/>
+          <w:szCs w:val="22"/>
+          <w:lang w:val="en-US"/>
+        </w:rPr>
+        <w:t>haka</w:t>
       </w:r>
       <w:proofErr w:type="spellEnd"/>
       <w:r>
         <w:rPr>
           <w:rFonts w:ascii="Arial" w:hAnsi="Arial" w:cs="Arial"/>
-          <w:color w:val="6D6E71"/>
-          <w:sz w:val="22"/>
-          <w:szCs w:val="22"/>
-          <w:lang w:val="en-US"/>
-        </w:rPr>
-        <w:t xml:space="preserve"> </w:t>
-      </w:r>
-      <w:proofErr w:type="spellStart"/>
-      <w:r>
-        <w:rPr>
-          <w:rFonts w:ascii="Arial" w:hAnsi="Arial" w:cs="Arial"/>
-          <w:color w:val="6D6E71"/>
-          <w:sz w:val="22"/>
-          <w:szCs w:val="22"/>
-          <w:lang w:val="en-US"/>
-        </w:rPr>
-        <w:t>haka</w:t>
-      </w:r>
-      <w:proofErr w:type="spellEnd"/>
-      <w:r>
-        <w:rPr>
-          <w:rFonts w:ascii="Arial" w:hAnsi="Arial" w:cs="Arial"/>
-          <w:color w:val="6D6E71"/>
-          <w:sz w:val="22"/>
-          <w:szCs w:val="22"/>
-          <w:lang w:val="en-US"/>
-        </w:rPr>
-        <w:t xml:space="preserve"> groups:</w:t>
+          <w:color w:val="292929"/>
+          <w:sz w:val="22"/>
+          <w:szCs w:val="22"/>
+          <w:lang w:val="en-US"/>
+        </w:rPr>
+        <w:t xml:space="preserve"> groups</w:t>
+      </w:r>
+      <w:r>
+        <w:rPr>
+          <w:rFonts w:ascii="Arial" w:hAnsi="Arial" w:cs="Arial"/>
+          <w:color w:val="292929"/>
+          <w:sz w:val="22"/>
+          <w:szCs w:val="22"/>
+          <w:lang w:val="en-US"/>
+        </w:rPr>
+        <w:t>;</w:t>
       </w:r>
     </w:p>
     <w:p>
@@ -1617,27 +1875,26 @@
         <w:ind w:right="-387"/>
         <w:rPr>
           <w:rFonts w:ascii="Arial" w:hAnsi="Arial" w:cs="Arial"/>
-          <w:color w:val="6D6E71"/>
-          <w:sz w:val="22"/>
-          <w:szCs w:val="22"/>
-          <w:lang w:val="en-US"/>
-        </w:rPr>
-      </w:pPr>
-      <w:proofErr w:type="gramStart"/>
-      <w:r>
-        <w:rPr>
-          <w:rFonts w:ascii="Arial" w:hAnsi="Arial" w:cs="Arial"/>
-          <w:color w:val="6D6E71"/>
-          <w:sz w:val="22"/>
-          <w:szCs w:val="22"/>
-          <w:lang w:val="en-US"/>
-        </w:rPr>
-        <w:t>W</w:t>
-      </w:r>
-      <w:r>
-        <w:rPr>
-          <w:rFonts w:ascii="Arial" w:hAnsi="Arial" w:cs="Arial"/>
-          <w:color w:val="6D6E71"/>
+          <w:color w:val="292929"/>
+          <w:sz w:val="22"/>
+          <w:szCs w:val="22"/>
+          <w:lang w:val="en-US"/>
+        </w:rPr>
+      </w:pPr>
+      <w:r>
+        <w:rPr>
+          <w:rFonts w:ascii="Arial" w:hAnsi="Arial" w:cs="Arial"/>
+          <w:color w:val="292929"/>
+          <w:sz w:val="22"/>
+          <w:szCs w:val="22"/>
+          <w:lang w:val="en-US"/>
+        </w:rPr>
+        <w:t>w</w:t>
+      </w:r>
+      <w:r>
+        <w:rPr>
+          <w:rFonts w:ascii="Arial" w:hAnsi="Arial" w:cs="Arial"/>
+          <w:color w:val="292929"/>
           <w:sz w:val="22"/>
           <w:szCs w:val="22"/>
           <w:lang w:val="en-US"/>
@@ -1648,7 +1905,7 @@
       <w:r>
         <w:rPr>
           <w:rFonts w:ascii="Arial" w:hAnsi="Arial" w:cs="Arial"/>
-          <w:color w:val="6D6E71"/>
+          <w:color w:val="292929"/>
           <w:sz w:val="22"/>
           <w:szCs w:val="22"/>
           <w:lang w:val="en-US"/>
@@ -1659,7 +1916,7 @@
       <w:r>
         <w:rPr>
           <w:rFonts w:ascii="Arial" w:hAnsi="Arial" w:cs="Arial"/>
-          <w:color w:val="6D6E71"/>
+          <w:color w:val="292929"/>
           <w:sz w:val="22"/>
           <w:szCs w:val="22"/>
           <w:lang w:val="en-US"/>
@@ -1669,7 +1926,7 @@
       <w:r>
         <w:rPr>
           <w:rFonts w:ascii="Arial" w:hAnsi="Arial" w:cs="Arial"/>
-          <w:color w:val="6D6E71"/>
+          <w:color w:val="292929"/>
           <w:sz w:val="22"/>
           <w:szCs w:val="22"/>
           <w:lang w:val="en-US"/>
@@ -1680,18 +1937,28 @@
       <w:r>
         <w:rPr>
           <w:rFonts w:ascii="Arial" w:hAnsi="Arial" w:cs="Arial"/>
-          <w:color w:val="6D6E71"/>
-          <w:sz w:val="22"/>
-          <w:szCs w:val="22"/>
-          <w:lang w:val="en-US"/>
-        </w:rPr>
-        <w:t>Haka</w:t>
+          <w:color w:val="292929"/>
+          <w:sz w:val="22"/>
+          <w:szCs w:val="22"/>
+          <w:lang w:val="en-US"/>
+        </w:rPr>
+        <w:t>h</w:t>
+      </w:r>
+      <w:r>
+        <w:rPr>
+          <w:rFonts w:ascii="Arial" w:hAnsi="Arial" w:cs="Arial"/>
+          <w:color w:val="292929"/>
+          <w:sz w:val="22"/>
+          <w:szCs w:val="22"/>
+          <w:lang w:val="en-US"/>
+        </w:rPr>
+        <w:t>aka</w:t>
       </w:r>
       <w:proofErr w:type="spellEnd"/>
       <w:r>
         <w:rPr>
           <w:rFonts w:ascii="Arial" w:hAnsi="Arial" w:cs="Arial"/>
-          <w:color w:val="6D6E71"/>
+          <w:color w:val="292929"/>
           <w:sz w:val="22"/>
           <w:szCs w:val="22"/>
           <w:lang w:val="en-US"/>
@@ -1701,7 +1968,7 @@
       <w:r>
         <w:rPr>
           <w:rFonts w:ascii="Arial" w:hAnsi="Arial" w:cs="Arial"/>
-          <w:color w:val="6D6E71"/>
+          <w:color w:val="292929"/>
           <w:sz w:val="22"/>
           <w:szCs w:val="22"/>
           <w:lang w:val="en-US"/>
@@ -1711,7 +1978,7 @@
       <w:r>
         <w:rPr>
           <w:rFonts w:ascii="Arial" w:hAnsi="Arial" w:cs="Arial"/>
-          <w:color w:val="6D6E71"/>
+          <w:color w:val="292929"/>
           <w:sz w:val="22"/>
           <w:szCs w:val="22"/>
           <w:lang w:val="en-US"/>
@@ -1721,14 +1988,13 @@
       <w:r>
         <w:rPr>
           <w:rFonts w:ascii="Arial" w:hAnsi="Arial" w:cs="Arial"/>
-          <w:color w:val="6D6E71"/>
-          <w:sz w:val="22"/>
-          <w:szCs w:val="22"/>
-          <w:lang w:val="en-US"/>
-        </w:rPr>
-        <w:t>.</w:t>
-      </w:r>
-      <w:proofErr w:type="gramEnd"/>
+          <w:color w:val="292929"/>
+          <w:sz w:val="22"/>
+          <w:szCs w:val="22"/>
+          <w:lang w:val="en-US"/>
+        </w:rPr>
+        <w:t>,</w:t>
+      </w:r>
     </w:p>
     <w:p>
       <w:pPr>
@@ -1744,29 +2010,38 @@
         <w:ind w:right="-387"/>
         <w:rPr>
           <w:rFonts w:ascii="Arial" w:hAnsi="Arial" w:cs="Arial"/>
-          <w:color w:val="6D6E71"/>
+          <w:color w:val="292929"/>
           <w:sz w:val="22"/>
           <w:szCs w:val="22"/>
           <w:lang w:val="en-US"/>
         </w:rPr>
       </w:pPr>
       <w:proofErr w:type="spellStart"/>
-      <w:proofErr w:type="gramStart"/>
-      <w:r>
-        <w:rPr>
-          <w:rFonts w:ascii="Arial" w:hAnsi="Arial" w:cs="Arial"/>
-          <w:color w:val="6D6E71"/>
-          <w:sz w:val="22"/>
-          <w:szCs w:val="22"/>
-          <w:lang w:val="en-US"/>
-        </w:rPr>
-        <w:t>Kōnohete</w:t>
+      <w:r>
+        <w:rPr>
+          <w:rFonts w:ascii="Arial" w:hAnsi="Arial" w:cs="Arial"/>
+          <w:color w:val="292929"/>
+          <w:sz w:val="22"/>
+          <w:szCs w:val="22"/>
+          <w:lang w:val="en-US"/>
+        </w:rPr>
+        <w:t>k</w:t>
+      </w:r>
+      <w:r>
+        <w:rPr>
+          <w:rFonts w:ascii="Arial" w:hAnsi="Arial" w:cs="Arial"/>
+          <w:color w:val="292929"/>
+          <w:sz w:val="22"/>
+          <w:szCs w:val="22"/>
+          <w:lang w:val="en-US"/>
+        </w:rPr>
+        <w:t>ōnohete</w:t>
       </w:r>
       <w:proofErr w:type="spellEnd"/>
       <w:r>
         <w:rPr>
           <w:rFonts w:ascii="Arial" w:hAnsi="Arial" w:cs="Arial"/>
-          <w:color w:val="6D6E71"/>
+          <w:color w:val="292929"/>
           <w:sz w:val="22"/>
           <w:szCs w:val="22"/>
           <w:lang w:val="en-US"/>
@@ -1776,7 +2051,7 @@
       <w:r>
         <w:rPr>
           <w:rFonts w:ascii="Arial" w:hAnsi="Arial" w:cs="Arial"/>
-          <w:color w:val="6D6E71"/>
+          <w:color w:val="292929"/>
           <w:sz w:val="22"/>
           <w:szCs w:val="22"/>
           <w:lang w:val="en-US"/>
@@ -1786,7 +2061,7 @@
       <w:r>
         <w:rPr>
           <w:rFonts w:ascii="Arial" w:hAnsi="Arial" w:cs="Arial"/>
-          <w:color w:val="6D6E71"/>
+          <w:color w:val="292929"/>
           <w:sz w:val="22"/>
           <w:szCs w:val="22"/>
           <w:lang w:val="en-US"/>
@@ -1796,14 +2071,13 @@
       <w:r>
         <w:rPr>
           <w:rFonts w:ascii="Arial" w:hAnsi="Arial" w:cs="Arial"/>
-          <w:color w:val="6D6E71"/>
-          <w:sz w:val="22"/>
-          <w:szCs w:val="22"/>
-          <w:lang w:val="en-US"/>
-        </w:rPr>
-        <w:t>) group.</w:t>
-      </w:r>
-      <w:proofErr w:type="gramEnd"/>
+          <w:color w:val="292929"/>
+          <w:sz w:val="22"/>
+          <w:szCs w:val="22"/>
+          <w:lang w:val="en-US"/>
+        </w:rPr>
+        <w:t>) group</w:t>
+      </w:r>
     </w:p>
     <w:p>
       <w:pPr>
@@ -1815,7 +2089,7 @@
         <w:ind w:left="1440" w:right="-387"/>
         <w:rPr>
           <w:rFonts w:ascii="Arial" w:hAnsi="Arial" w:cs="Arial"/>
-          <w:color w:val="6D6E71"/>
+          <w:color w:val="292929"/>
           <w:sz w:val="22"/>
           <w:szCs w:val="22"/>
           <w:lang w:val="en-US"/>
@@ -1836,27 +2110,36 @@
         <w:ind w:right="-387"/>
         <w:rPr>
           <w:rFonts w:ascii="Arial" w:hAnsi="Arial" w:cs="Arial"/>
-          <w:color w:val="6D6E71"/>
-          <w:sz w:val="22"/>
-          <w:szCs w:val="22"/>
-          <w:lang w:val="en-US"/>
-        </w:rPr>
-      </w:pPr>
-      <w:proofErr w:type="gramStart"/>
-      <w:r>
-        <w:rPr>
-          <w:rFonts w:ascii="Arial" w:hAnsi="Arial" w:cs="Arial"/>
-          <w:color w:val="6D6E71"/>
-          <w:sz w:val="22"/>
-          <w:szCs w:val="22"/>
-          <w:lang w:val="en-US"/>
-        </w:rPr>
-        <w:t xml:space="preserve">Aid in the </w:t>
-      </w:r>
-      <w:r>
-        <w:rPr>
-          <w:rFonts w:ascii="Arial" w:hAnsi="Arial" w:cs="Arial"/>
-          <w:color w:val="6D6E71"/>
+          <w:color w:val="292929"/>
+          <w:sz w:val="22"/>
+          <w:szCs w:val="22"/>
+          <w:lang w:val="en-US"/>
+        </w:rPr>
+      </w:pPr>
+      <w:r>
+        <w:rPr>
+          <w:rFonts w:ascii="Arial" w:hAnsi="Arial" w:cs="Arial"/>
+          <w:color w:val="292929"/>
+          <w:sz w:val="22"/>
+          <w:szCs w:val="22"/>
+          <w:lang w:val="en-US"/>
+        </w:rPr>
+        <w:t>a</w:t>
+      </w:r>
+      <w:r>
+        <w:rPr>
+          <w:rFonts w:ascii="Arial" w:hAnsi="Arial" w:cs="Arial"/>
+          <w:color w:val="292929"/>
+          <w:sz w:val="22"/>
+          <w:szCs w:val="22"/>
+          <w:lang w:val="en-US"/>
+        </w:rPr>
+        <w:t xml:space="preserve">id in the </w:t>
+      </w:r>
+      <w:r>
+        <w:rPr>
+          <w:rFonts w:ascii="Arial" w:hAnsi="Arial" w:cs="Arial"/>
+          <w:color w:val="292929"/>
           <w:sz w:val="22"/>
           <w:szCs w:val="22"/>
           <w:lang w:val="en-US"/>
@@ -1866,7 +2149,7 @@
       <w:r>
         <w:rPr>
           <w:rFonts w:ascii="Arial" w:hAnsi="Arial" w:cs="Arial"/>
-          <w:color w:val="6D6E71"/>
+          <w:color w:val="292929"/>
           <w:sz w:val="22"/>
           <w:szCs w:val="22"/>
           <w:lang w:val="en-US"/>
@@ -1876,7 +2159,7 @@
       <w:r>
         <w:rPr>
           <w:rFonts w:ascii="Arial" w:hAnsi="Arial" w:cs="Arial"/>
-          <w:color w:val="6D6E71"/>
+          <w:color w:val="292929"/>
           <w:sz w:val="22"/>
           <w:szCs w:val="22"/>
           <w:lang w:val="en-US"/>
@@ -1886,7 +2169,7 @@
       <w:r>
         <w:rPr>
           <w:rFonts w:ascii="Arial" w:hAnsi="Arial" w:cs="Arial"/>
-          <w:color w:val="6D6E71"/>
+          <w:color w:val="292929"/>
           <w:sz w:val="22"/>
           <w:szCs w:val="22"/>
           <w:lang w:val="en-US"/>
@@ -1896,17 +2179,38 @@
       <w:r>
         <w:rPr>
           <w:rFonts w:ascii="Arial" w:hAnsi="Arial" w:cs="Arial"/>
-          <w:color w:val="6D6E71"/>
-          <w:sz w:val="22"/>
-          <w:szCs w:val="22"/>
-          <w:lang w:val="en-US"/>
-        </w:rPr>
-        <w:t xml:space="preserve"> e.g. </w:t>
-      </w:r>
-      <w:r>
-        <w:rPr>
-          <w:rFonts w:ascii="Arial" w:hAnsi="Arial" w:cs="Arial"/>
-          <w:color w:val="6D6E71"/>
+          <w:color w:val="292929"/>
+          <w:sz w:val="22"/>
+          <w:szCs w:val="22"/>
+          <w:lang w:val="en-US"/>
+        </w:rPr>
+        <w:t xml:space="preserve"> related to;</w:t>
+      </w:r>
+    </w:p>
+    <w:p>
+      <w:pPr>
+        <w:pStyle w:val="ListParagraph"/>
+        <w:widowControl w:val="0"/>
+        <w:numPr>
+          <w:ilvl w:val="1"/>
+          <w:numId w:val="5"/>
+        </w:numPr>
+        <w:autoSpaceDE w:val="0"/>
+        <w:autoSpaceDN w:val="0"/>
+        <w:adjustRightInd w:val="0"/>
+        <w:ind w:right="-387"/>
+        <w:rPr>
+          <w:rFonts w:ascii="Arial" w:hAnsi="Arial" w:cs="Arial"/>
+          <w:color w:val="292929"/>
+          <w:sz w:val="22"/>
+          <w:szCs w:val="22"/>
+          <w:lang w:val="en-US"/>
+        </w:rPr>
+      </w:pPr>
+      <w:r>
+        <w:rPr>
+          <w:rFonts w:ascii="Arial" w:hAnsi="Arial" w:cs="Arial"/>
+          <w:color w:val="292929"/>
           <w:sz w:val="22"/>
           <w:szCs w:val="22"/>
           <w:lang w:val="en-US"/>
@@ -1916,48 +2220,70 @@
       <w:r>
         <w:rPr>
           <w:rFonts w:ascii="Arial" w:hAnsi="Arial" w:cs="Arial"/>
-          <w:color w:val="6D6E71"/>
-          <w:sz w:val="22"/>
-          <w:szCs w:val="22"/>
-          <w:lang w:val="en-US"/>
-        </w:rPr>
-        <w:t xml:space="preserve">, </w:t>
-      </w:r>
-      <w:r>
-        <w:rPr>
-          <w:rFonts w:ascii="Arial" w:hAnsi="Arial" w:cs="Arial"/>
-          <w:color w:val="6D6E71"/>
-          <w:sz w:val="22"/>
-          <w:szCs w:val="22"/>
-          <w:lang w:val="en-US"/>
-        </w:rPr>
-        <w:t>Māori</w:t>
-      </w:r>
-      <w:r>
-        <w:rPr>
-          <w:rFonts w:ascii="Arial" w:hAnsi="Arial" w:cs="Arial"/>
-          <w:color w:val="6D6E71"/>
-          <w:sz w:val="22"/>
-          <w:szCs w:val="22"/>
-          <w:lang w:val="en-US"/>
-        </w:rPr>
-        <w:t xml:space="preserve"> New Year</w:t>
-      </w:r>
-      <w:r>
-        <w:rPr>
-          <w:rFonts w:ascii="Arial" w:hAnsi="Arial" w:cs="Arial"/>
-          <w:color w:val="6D6E71"/>
-          <w:sz w:val="22"/>
-          <w:szCs w:val="22"/>
-          <w:lang w:val="en-US"/>
-        </w:rPr>
-        <w:t xml:space="preserve">, </w:t>
-      </w:r>
+          <w:color w:val="292929"/>
+          <w:sz w:val="22"/>
+          <w:szCs w:val="22"/>
+          <w:lang w:val="en-US"/>
+        </w:rPr>
+        <w:t>,</w:t>
+      </w:r>
+    </w:p>
+    <w:p>
+      <w:pPr>
+        <w:pStyle w:val="ListParagraph"/>
+        <w:widowControl w:val="0"/>
+        <w:numPr>
+          <w:ilvl w:val="1"/>
+          <w:numId w:val="5"/>
+        </w:numPr>
+        <w:autoSpaceDE w:val="0"/>
+        <w:autoSpaceDN w:val="0"/>
+        <w:adjustRightInd w:val="0"/>
+        <w:ind w:right="-387"/>
+        <w:rPr>
+          <w:rFonts w:ascii="Arial" w:hAnsi="Arial" w:cs="Arial"/>
+          <w:color w:val="292929"/>
+          <w:sz w:val="22"/>
+          <w:szCs w:val="22"/>
+          <w:lang w:val="en-US"/>
+        </w:rPr>
+      </w:pPr>
+      <w:r>
+        <w:rPr>
+          <w:rFonts w:ascii="Arial" w:hAnsi="Arial" w:cs="Arial"/>
+          <w:color w:val="292929"/>
+          <w:sz w:val="22"/>
+          <w:szCs w:val="22"/>
+          <w:lang w:val="en-US"/>
+        </w:rPr>
+        <w:t>Māori New Year,</w:t>
+      </w:r>
+    </w:p>
+    <w:p>
+      <w:pPr>
+        <w:pStyle w:val="ListParagraph"/>
+        <w:widowControl w:val="0"/>
+        <w:numPr>
+          <w:ilvl w:val="1"/>
+          <w:numId w:val="5"/>
+        </w:numPr>
+        <w:autoSpaceDE w:val="0"/>
+        <w:autoSpaceDN w:val="0"/>
+        <w:adjustRightInd w:val="0"/>
+        <w:ind w:right="-387"/>
+        <w:rPr>
+          <w:rFonts w:ascii="Arial" w:hAnsi="Arial" w:cs="Arial"/>
+          <w:color w:val="292929"/>
+          <w:sz w:val="22"/>
+          <w:szCs w:val="22"/>
+          <w:lang w:val="en-US"/>
+        </w:rPr>
+      </w:pPr>
       <w:proofErr w:type="spellStart"/>
       <w:r>
         <w:rPr>
           <w:rFonts w:ascii="Arial" w:hAnsi="Arial" w:cs="Arial"/>
-          <w:color w:val="6D6E71"/>
+          <w:color w:val="292929"/>
           <w:sz w:val="22"/>
           <w:szCs w:val="22"/>
           <w:lang w:val="en-US"/>
@@ -1968,7 +2294,7 @@
       <w:r>
         <w:rPr>
           <w:rFonts w:ascii="Arial" w:hAnsi="Arial" w:cs="Arial"/>
-          <w:color w:val="6D6E71"/>
+          <w:color w:val="292929"/>
           <w:sz w:val="22"/>
           <w:szCs w:val="22"/>
           <w:lang w:val="en-US"/>
@@ -1979,7 +2305,7 @@
       <w:r>
         <w:rPr>
           <w:rFonts w:ascii="Arial" w:hAnsi="Arial" w:cs="Arial"/>
-          <w:color w:val="6D6E71"/>
+          <w:color w:val="292929"/>
           <w:sz w:val="22"/>
           <w:szCs w:val="22"/>
           <w:lang w:val="en-US"/>
@@ -1990,7 +2316,7 @@
       <w:r>
         <w:rPr>
           <w:rFonts w:ascii="Arial" w:hAnsi="Arial" w:cs="Arial"/>
-          <w:color w:val="6D6E71"/>
+          <w:color w:val="292929"/>
           <w:sz w:val="22"/>
           <w:szCs w:val="22"/>
           <w:lang w:val="en-US"/>
@@ -2001,7 +2327,7 @@
       <w:r>
         <w:rPr>
           <w:rFonts w:ascii="Arial" w:hAnsi="Arial" w:cs="Arial"/>
-          <w:color w:val="6D6E71"/>
+          <w:color w:val="292929"/>
           <w:sz w:val="22"/>
           <w:szCs w:val="22"/>
           <w:lang w:val="en-US"/>
@@ -2009,17 +2335,6 @@
         <w:t>Whakangahau</w:t>
       </w:r>
       <w:proofErr w:type="spellEnd"/>
-      <w:r>
-        <w:rPr>
-          <w:rFonts w:ascii="Arial" w:hAnsi="Arial" w:cs="Arial"/>
-          <w:color w:val="6D6E71"/>
-          <w:sz w:val="22"/>
-          <w:szCs w:val="22"/>
-          <w:lang w:val="en-US"/>
-        </w:rPr>
-        <w:t>.</w:t>
-      </w:r>
-      <w:proofErr w:type="gramEnd"/>
     </w:p>
     <w:p>
       <w:pPr>
@@ -2031,7 +2346,7 @@
         <w:ind w:left="1440" w:right="-387"/>
         <w:rPr>
           <w:rFonts w:ascii="Arial" w:hAnsi="Arial" w:cs="Arial"/>
-          <w:color w:val="6D6E71"/>
+          <w:color w:val="292929"/>
           <w:sz w:val="22"/>
           <w:szCs w:val="22"/>
           <w:lang w:val="en-US"/>
@@ -2052,7 +2367,7 @@
         <w:ind w:right="-387"/>
         <w:rPr>
           <w:rFonts w:ascii="Arial" w:hAnsi="Arial" w:cs="Arial"/>
-          <w:color w:val="6D6E71"/>
+          <w:color w:val="292929"/>
           <w:sz w:val="22"/>
           <w:szCs w:val="22"/>
           <w:lang w:val="en-US"/>
@@ -2062,80 +2377,100 @@
       <w:r>
         <w:rPr>
           <w:rFonts w:ascii="Arial" w:hAnsi="Arial" w:cs="Arial"/>
-          <w:color w:val="6D6E71"/>
-          <w:sz w:val="22"/>
-          <w:szCs w:val="22"/>
-          <w:lang w:val="en-US"/>
-        </w:rPr>
-        <w:t xml:space="preserve">Aid in the </w:t>
-      </w:r>
-      <w:r>
-        <w:rPr>
-          <w:rFonts w:ascii="Arial" w:hAnsi="Arial" w:cs="Arial"/>
-          <w:color w:val="6D6E71"/>
-          <w:sz w:val="22"/>
-          <w:szCs w:val="22"/>
-          <w:lang w:val="en-US"/>
-        </w:rPr>
-        <w:t xml:space="preserve">management </w:t>
-      </w:r>
-      <w:r>
-        <w:rPr>
-          <w:rFonts w:ascii="Arial" w:hAnsi="Arial" w:cs="Arial"/>
-          <w:color w:val="6D6E71"/>
-          <w:sz w:val="22"/>
-          <w:szCs w:val="22"/>
-          <w:lang w:val="en-US"/>
-        </w:rPr>
-        <w:t xml:space="preserve">of corporate-social </w:t>
-      </w:r>
-      <w:r>
-        <w:rPr>
-          <w:rFonts w:ascii="Arial" w:hAnsi="Arial" w:cs="Arial"/>
-          <w:color w:val="6D6E71"/>
+          <w:color w:val="292929"/>
+          <w:sz w:val="22"/>
+          <w:szCs w:val="22"/>
+          <w:lang w:val="en-US"/>
+        </w:rPr>
+        <w:t>a</w:t>
+      </w:r>
+      <w:r>
+        <w:rPr>
+          <w:rFonts w:ascii="Arial" w:hAnsi="Arial" w:cs="Arial"/>
+          <w:color w:val="292929"/>
+          <w:sz w:val="22"/>
+          <w:szCs w:val="22"/>
+          <w:lang w:val="en-US"/>
+        </w:rPr>
+        <w:t>id</w:t>
+      </w:r>
+      <w:proofErr w:type="gramEnd"/>
+      <w:r>
+        <w:rPr>
+          <w:rFonts w:ascii="Arial" w:hAnsi="Arial" w:cs="Arial"/>
+          <w:color w:val="292929"/>
+          <w:sz w:val="22"/>
+          <w:szCs w:val="22"/>
+          <w:lang w:val="en-US"/>
+        </w:rPr>
+        <w:t xml:space="preserve"> in the </w:t>
+      </w:r>
+      <w:r>
+        <w:rPr>
+          <w:rFonts w:ascii="Arial" w:hAnsi="Arial" w:cs="Arial"/>
+          <w:color w:val="292929"/>
+          <w:sz w:val="22"/>
+          <w:szCs w:val="22"/>
+          <w:lang w:val="en-US"/>
+        </w:rPr>
+        <w:t>organizing of</w:t>
+      </w:r>
+      <w:r>
+        <w:rPr>
+          <w:rFonts w:ascii="Arial" w:hAnsi="Arial" w:cs="Arial"/>
+          <w:color w:val="292929"/>
+          <w:sz w:val="22"/>
+          <w:szCs w:val="22"/>
+          <w:lang w:val="en-US"/>
+        </w:rPr>
+        <w:t xml:space="preserve"> corporate-social </w:t>
+      </w:r>
+      <w:r>
+        <w:rPr>
+          <w:rFonts w:ascii="Arial" w:hAnsi="Arial" w:cs="Arial"/>
+          <w:color w:val="292929"/>
           <w:sz w:val="22"/>
           <w:szCs w:val="22"/>
           <w:lang w:val="en-US"/>
         </w:rPr>
         <w:t>functions.</w:t>
       </w:r>
-      <w:proofErr w:type="gramEnd"/>
-    </w:p>
-    <w:p>
-      <w:pPr>
-        <w:widowControl w:val="0"/>
-        <w:autoSpaceDE w:val="0"/>
-        <w:autoSpaceDN w:val="0"/>
-        <w:adjustRightInd w:val="0"/>
-        <w:ind w:right="-387"/>
-        <w:rPr>
-          <w:rFonts w:ascii="Arial" w:hAnsi="Arial" w:cs="Arial"/>
-          <w:color w:val="6D6E71"/>
-          <w:sz w:val="22"/>
-          <w:szCs w:val="22"/>
-          <w:lang w:val="en-US"/>
-        </w:rPr>
-      </w:pPr>
-    </w:p>
-    <w:p>
-      <w:pPr>
-        <w:widowControl w:val="0"/>
-        <w:autoSpaceDE w:val="0"/>
-        <w:autoSpaceDN w:val="0"/>
-        <w:adjustRightInd w:val="0"/>
-        <w:ind w:right="-387"/>
-        <w:rPr>
-          <w:rFonts w:ascii="Arial" w:hAnsi="Arial" w:cs="Arial"/>
-          <w:color w:val="6D6E71"/>
-          <w:sz w:val="22"/>
-          <w:szCs w:val="22"/>
-          <w:lang w:val="en-US"/>
-        </w:rPr>
-      </w:pPr>
-      <w:r>
-        <w:rPr>
-          <w:rFonts w:ascii="Arial" w:hAnsi="Arial" w:cs="Arial"/>
-          <w:color w:val="6D6E71"/>
+    </w:p>
+    <w:p>
+      <w:pPr>
+        <w:widowControl w:val="0"/>
+        <w:autoSpaceDE w:val="0"/>
+        <w:autoSpaceDN w:val="0"/>
+        <w:adjustRightInd w:val="0"/>
+        <w:ind w:right="-387"/>
+        <w:rPr>
+          <w:rFonts w:ascii="Arial" w:hAnsi="Arial" w:cs="Arial"/>
+          <w:color w:val="292929"/>
+          <w:sz w:val="22"/>
+          <w:szCs w:val="22"/>
+          <w:lang w:val="en-US"/>
+        </w:rPr>
+      </w:pPr>
+    </w:p>
+    <w:p>
+      <w:pPr>
+        <w:widowControl w:val="0"/>
+        <w:autoSpaceDE w:val="0"/>
+        <w:autoSpaceDN w:val="0"/>
+        <w:adjustRightInd w:val="0"/>
+        <w:ind w:right="-387"/>
+        <w:rPr>
+          <w:rFonts w:ascii="Arial" w:hAnsi="Arial" w:cs="Arial"/>
+          <w:color w:val="292929"/>
+          <w:sz w:val="22"/>
+          <w:szCs w:val="22"/>
+          <w:lang w:val="en-US"/>
+        </w:rPr>
+      </w:pPr>
+      <w:r>
+        <w:rPr>
+          <w:rFonts w:ascii="Arial" w:hAnsi="Arial" w:cs="Arial"/>
+          <w:color w:val="292929"/>
           <w:sz w:val="22"/>
           <w:szCs w:val="22"/>
           <w:lang w:val="en-US"/>
@@ -2145,7 +2480,7 @@
       <w:r>
         <w:rPr>
           <w:rFonts w:ascii="Arial" w:hAnsi="Arial" w:cs="Arial"/>
-          <w:color w:val="6D6E71"/>
+          <w:color w:val="292929"/>
           <w:sz w:val="22"/>
           <w:szCs w:val="22"/>
           <w:lang w:val="en-US"/>
@@ -2155,7 +2490,7 @@
       <w:r>
         <w:rPr>
           <w:rFonts w:ascii="Arial" w:hAnsi="Arial" w:cs="Arial"/>
-          <w:color w:val="6D6E71"/>
+          <w:color w:val="292929"/>
           <w:sz w:val="22"/>
           <w:szCs w:val="22"/>
           <w:lang w:val="en-US"/>
@@ -2165,7 +2500,7 @@
       <w:r>
         <w:rPr>
           <w:rFonts w:ascii="Arial" w:hAnsi="Arial" w:cs="Arial"/>
-          <w:color w:val="6D6E71"/>
+          <w:color w:val="292929"/>
           <w:sz w:val="22"/>
           <w:szCs w:val="22"/>
           <w:lang w:val="en-US"/>
@@ -2175,7 +2510,7 @@
       <w:r>
         <w:rPr>
           <w:rFonts w:ascii="Arial" w:hAnsi="Arial" w:cs="Arial"/>
-          <w:color w:val="6D6E71"/>
+          <w:color w:val="292929"/>
           <w:sz w:val="22"/>
           <w:szCs w:val="22"/>
           <w:lang w:val="en-US"/>
@@ -2185,19 +2520,17 @@
       <w:r>
         <w:rPr>
           <w:rFonts w:ascii="Arial" w:hAnsi="Arial" w:cs="Arial"/>
-          <w:color w:val="6D6E71"/>
+          <w:color w:val="292929"/>
           <w:sz w:val="22"/>
           <w:szCs w:val="22"/>
           <w:lang w:val="en-US"/>
         </w:rPr>
         <w:t>the</w:t>
       </w:r>
-      <w:bookmarkStart w:id="0" w:name="_GoBack"/>
-      <w:bookmarkEnd w:id="0"/>
-      <w:r>
-        <w:rPr>
-          <w:rFonts w:ascii="Arial" w:hAnsi="Arial" w:cs="Arial"/>
-          <w:color w:val="6D6E71"/>
+      <w:r>
+        <w:rPr>
+          <w:rFonts w:ascii="Arial" w:hAnsi="Arial" w:cs="Arial"/>
+          <w:color w:val="292929"/>
           <w:sz w:val="22"/>
           <w:szCs w:val="22"/>
           <w:lang w:val="en-US"/>
@@ -2207,7 +2540,7 @@
       <w:r>
         <w:rPr>
           <w:rFonts w:ascii="Arial" w:hAnsi="Arial" w:cs="Arial"/>
-          <w:color w:val="6D6E71"/>
+          <w:color w:val="292929"/>
           <w:sz w:val="22"/>
           <w:szCs w:val="22"/>
           <w:lang w:val="en-US"/>
@@ -2217,7 +2550,7 @@
       <w:r>
         <w:rPr>
           <w:rFonts w:ascii="Arial" w:hAnsi="Arial" w:cs="Arial"/>
-          <w:color w:val="6D6E71"/>
+          <w:color w:val="292929"/>
           <w:sz w:val="22"/>
           <w:szCs w:val="22"/>
           <w:lang w:val="en-US"/>
@@ -2227,7 +2560,7 @@
       <w:r>
         <w:rPr>
           <w:rFonts w:ascii="Arial" w:hAnsi="Arial" w:cs="Arial"/>
-          <w:color w:val="6D6E71"/>
+          <w:color w:val="292929"/>
           <w:sz w:val="22"/>
           <w:szCs w:val="22"/>
           <w:lang w:val="en-US"/>
@@ -2237,7 +2570,7 @@
       <w:r>
         <w:rPr>
           <w:rFonts w:ascii="Arial" w:hAnsi="Arial" w:cs="Arial"/>
-          <w:color w:val="6D6E71"/>
+          <w:color w:val="292929"/>
           <w:sz w:val="22"/>
           <w:szCs w:val="22"/>
           <w:lang w:val="en-US"/>
@@ -2247,7 +2580,7 @@
       <w:r>
         <w:rPr>
           <w:rFonts w:ascii="Arial" w:hAnsi="Arial" w:cs="Arial"/>
-          <w:color w:val="6D6E71"/>
+          <w:color w:val="292929"/>
           <w:sz w:val="22"/>
           <w:szCs w:val="22"/>
           <w:lang w:val="en-US"/>
@@ -2257,7 +2590,7 @@
       <w:r>
         <w:rPr>
           <w:rFonts w:ascii="Arial" w:hAnsi="Arial" w:cs="Arial"/>
-          <w:color w:val="6D6E71"/>
+          <w:color w:val="292929"/>
           <w:sz w:val="22"/>
           <w:szCs w:val="22"/>
           <w:lang w:val="en-US"/>
@@ -2274,48 +2607,48 @@
         <w:ind w:right="-387"/>
         <w:rPr>
           <w:rFonts w:ascii="Arial" w:hAnsi="Arial" w:cs="Arial"/>
-          <w:color w:val="6D6E71"/>
-          <w:sz w:val="22"/>
-          <w:szCs w:val="22"/>
-          <w:lang w:val="en-US"/>
-        </w:rPr>
-      </w:pPr>
-    </w:p>
-    <w:p>
-      <w:pPr>
-        <w:widowControl w:val="0"/>
-        <w:autoSpaceDE w:val="0"/>
-        <w:autoSpaceDN w:val="0"/>
-        <w:adjustRightInd w:val="0"/>
-        <w:ind w:right="-387"/>
-        <w:rPr>
-          <w:rFonts w:ascii="Arial" w:hAnsi="Arial" w:cs="Arial"/>
-          <w:color w:val="6D6E71"/>
-          <w:sz w:val="22"/>
-          <w:szCs w:val="22"/>
-          <w:lang w:val="en-US"/>
-        </w:rPr>
-      </w:pPr>
-    </w:p>
-    <w:p>
-      <w:pPr>
-        <w:widowControl w:val="0"/>
-        <w:autoSpaceDE w:val="0"/>
-        <w:autoSpaceDN w:val="0"/>
-        <w:adjustRightInd w:val="0"/>
-        <w:ind w:right="-387"/>
-        <w:rPr>
-          <w:rFonts w:ascii="Arial" w:hAnsi="Arial" w:cs="Arial"/>
-          <w:color w:val="6D6E71"/>
-          <w:sz w:val="22"/>
-          <w:szCs w:val="22"/>
-          <w:lang w:val="en-US"/>
-        </w:rPr>
-      </w:pPr>
-      <w:r>
-        <w:rPr>
-          <w:rFonts w:ascii="Arial" w:hAnsi="Arial" w:cs="Arial"/>
-          <w:color w:val="6D6E71"/>
+          <w:color w:val="292929"/>
+          <w:sz w:val="22"/>
+          <w:szCs w:val="22"/>
+          <w:lang w:val="en-US"/>
+        </w:rPr>
+      </w:pPr>
+    </w:p>
+    <w:p>
+      <w:pPr>
+        <w:widowControl w:val="0"/>
+        <w:autoSpaceDE w:val="0"/>
+        <w:autoSpaceDN w:val="0"/>
+        <w:adjustRightInd w:val="0"/>
+        <w:ind w:right="-387"/>
+        <w:rPr>
+          <w:rFonts w:ascii="Arial" w:hAnsi="Arial" w:cs="Arial"/>
+          <w:color w:val="292929"/>
+          <w:sz w:val="22"/>
+          <w:szCs w:val="22"/>
+          <w:lang w:val="en-US"/>
+        </w:rPr>
+      </w:pPr>
+    </w:p>
+    <w:p>
+      <w:pPr>
+        <w:widowControl w:val="0"/>
+        <w:autoSpaceDE w:val="0"/>
+        <w:autoSpaceDN w:val="0"/>
+        <w:adjustRightInd w:val="0"/>
+        <w:ind w:right="-387"/>
+        <w:rPr>
+          <w:rFonts w:ascii="Arial" w:hAnsi="Arial" w:cs="Arial"/>
+          <w:color w:val="292929"/>
+          <w:sz w:val="22"/>
+          <w:szCs w:val="22"/>
+          <w:lang w:val="en-US"/>
+        </w:rPr>
+      </w:pPr>
+      <w:r>
+        <w:rPr>
+          <w:rFonts w:ascii="Arial" w:hAnsi="Arial" w:cs="Arial"/>
+          <w:color w:val="292929"/>
           <w:sz w:val="22"/>
           <w:szCs w:val="22"/>
           <w:lang w:val="en-US"/>
@@ -2332,7 +2665,7 @@
         <w:ind w:right="-387"/>
         <w:rPr>
           <w:rFonts w:ascii="Arial" w:hAnsi="Arial" w:cs="Arial"/>
-          <w:color w:val="6D6E71"/>
+          <w:color w:val="292929"/>
           <w:sz w:val="22"/>
           <w:szCs w:val="22"/>
           <w:lang w:val="en-US"/>
@@ -2346,7 +2679,6 @@
           <w:rFonts w:ascii="Arial" w:hAnsi="Arial" w:cs="Arial"/>
           <w:b/>
           <w:bCs/>
-          <w:color w:val="231F20"/>
           <w:sz w:val="22"/>
           <w:szCs w:val="22"/>
           <w:lang w:val="en-US"/>
@@ -2357,7 +2689,6 @@
           <w:rFonts w:ascii="Arial" w:hAnsi="Arial" w:cs="Arial"/>
           <w:b/>
           <w:bCs/>
-          <w:color w:val="231F20"/>
           <w:sz w:val="22"/>
           <w:szCs w:val="22"/>
           <w:lang w:val="en-US"/>
@@ -2887,8 +3218,8 @@
   <w:abstractNum w:abstractNumId="5">
     <w:nsid w:val="751F0881"/>
     <w:multiLevelType w:val="hybridMultilevel"/>
-    <w:tmpl w:val="4CB423CA"/>
-    <w:lvl w:ilvl="0" w:tplc="0409000F">
+    <w:tmpl w:val="289EB686"/>
+    <w:lvl w:ilvl="0" w:tplc="DD4A0026">
       <w:start w:val="1"/>
       <w:numFmt w:val="decimal"/>
       <w:lvlText w:val="%1."/>
@@ -2898,6 +3229,8 @@
       </w:pPr>
       <w:rPr>
         <w:rFonts w:hint="default"/>
+        <w:b/>
+        <w:color w:val="auto"/>
       </w:rPr>
     </w:lvl>
     <w:lvl w:ilvl="1" w:tplc="04090003">

</xml_diff>